<commit_message>
Update for Course 4 Week 1 (mainly)
</commit_message>
<xml_diff>
--- a/Machine Learning Specialisation (University of Washington)/1. ML Foundations - A Case Study Approach/Quizzes.docx
+++ b/Machine Learning Specialisation (University of Washington)/1. ML Foundations - A Case Study Approach/Quizzes.docx
@@ -708,6 +708,11 @@
       </w:r>
     </w:p>
     <w:p>
+      <w:r>
+        <w:br w:type="page"/>
+      </w:r>
+    </w:p>
+    <w:p>
       <w:pPr>
         <w:pStyle w:val="ListParagraph"/>
         <w:numPr>
@@ -716,6 +721,7 @@
         </w:numPr>
       </w:pPr>
       <w:r>
+        <w:lastRenderedPageBreak/>
         <w:t>Which of the following plots would you not expect to see as a plot of training and test error curves?</w:t>
       </w:r>
     </w:p>
@@ -731,7 +737,6 @@
         <w:rPr>
           <w:noProof/>
         </w:rPr>
-        <w:lastRenderedPageBreak/>
         <w:drawing>
           <wp:inline distT="0" distB="0" distL="0" distR="0" wp14:anchorId="0B6837C3" wp14:editId="50E70124">
             <wp:extent cx="2752295" cy="1800000"/>
@@ -903,21 +908,7 @@
         <w:rPr>
           <w:rFonts w:eastAsiaTheme="minorEastAsia"/>
         </w:rPr>
-        <w:t xml:space="preserve"> impl</w:t>
-      </w:r>
-      <w:proofErr w:type="spellStart"/>
-      <w:r>
-        <w:rPr>
-          <w:rFonts w:eastAsiaTheme="minorEastAsia"/>
-        </w:rPr>
-        <w:t>ies</w:t>
-      </w:r>
-      <w:proofErr w:type="spellEnd"/>
-      <w:r>
-        <w:rPr>
-          <w:rFonts w:eastAsiaTheme="minorEastAsia"/>
-        </w:rPr>
-        <w:t>:</w:t>
+        <w:t xml:space="preserve"> implies:</w:t>
       </w:r>
     </w:p>
     <w:p>
@@ -1106,6 +1097,49 @@
         <w:t>Test error tends to decrease with more training data until a point, and then does not change (i.e. the curve flattens out).</w:t>
       </w:r>
     </w:p>
+    <w:p>
+      <w:r>
+        <w:br w:type="page"/>
+      </w:r>
+    </w:p>
+    <w:p>
+      <w:pPr>
+        <w:pStyle w:val="Heading2"/>
+      </w:pPr>
+      <w:r>
+        <w:lastRenderedPageBreak/>
+        <w:t>Week 4 – Clustering and Similarity</w:t>
+      </w:r>
+    </w:p>
+    <w:p>
+      <w:r>
+        <w:br w:type="page"/>
+      </w:r>
+    </w:p>
+    <w:p>
+      <w:pPr>
+        <w:pStyle w:val="Heading2"/>
+      </w:pPr>
+      <w:r>
+        <w:lastRenderedPageBreak/>
+        <w:t>Week 5 – Recommender Systems</w:t>
+      </w:r>
+    </w:p>
+    <w:p>
+      <w:r>
+        <w:br w:type="page"/>
+      </w:r>
+    </w:p>
+    <w:p>
+      <w:pPr>
+        <w:pStyle w:val="Heading2"/>
+      </w:pPr>
+      <w:r>
+        <w:lastRenderedPageBreak/>
+        <w:t>Week 6 – Deep Learning</w:t>
+      </w:r>
+    </w:p>
+    <w:p/>
     <w:p/>
     <w:sectPr>
       <w:pgSz w:w="11906" w:h="16838"/>

</xml_diff>

<commit_message>
Update ML Foundations Wk6
</commit_message>
<xml_diff>
--- a/Machine Learning Specialisation (University of Washington)/1. ML Foundations - A Case Study Approach/Quizzes.docx
+++ b/Machine Learning Specialisation (University of Washington)/1. ML Foundations - A Case Study Approach/Quizzes.docx
@@ -1121,15 +1121,7 @@
         <w:spacing w:line="256" w:lineRule="auto"/>
       </w:pPr>
       <w:r>
-        <w:t xml:space="preserve">A country, called </w:t>
-      </w:r>
-      <w:proofErr w:type="spellStart"/>
-      <w:r>
-        <w:t>Simpleland</w:t>
-      </w:r>
-      <w:proofErr w:type="spellEnd"/>
-      <w:r>
-        <w:t>, has a language with a small vocabulary of just “the”, “on”, “and”, “go”, “round”, “bus”, and “wheels”.  For a word count vector with indices ordered as the words appear above, what is the word count vector for a document that simply says “the wheels on the bus go round and round.”</w:t>
+        <w:t>A country, called Simpleland, has a language with a small vocabulary of just “the”, “on”, “and”, “go”, “round”, “bus”, and “wheels”.  For a word count vector with indices ordered as the words appear above, what is the word count vector for a document that simply says “the wheels on the bus go round and round.”</w:t>
       </w:r>
     </w:p>
     <w:p>
@@ -1155,15 +1147,7 @@
         <w:spacing w:line="256" w:lineRule="auto"/>
       </w:pPr>
       <w:r>
-        <w:t xml:space="preserve">In </w:t>
-      </w:r>
-      <w:proofErr w:type="spellStart"/>
-      <w:r>
-        <w:t>Simpleland</w:t>
-      </w:r>
-      <w:proofErr w:type="spellEnd"/>
-      <w:r>
-        <w:t>, a reader is enjoying a document with a representation: [1 3 2 1 2 1 1].  Which of the following articles would you recommend to this reader next?</w:t>
+        <w:t>In Simpleland, a reader is enjoying a document with a representation: [1 3 2 1 2 1 1].  Which of the following articles would you recommend to this reader next?</w:t>
       </w:r>
     </w:p>
     <w:p>
@@ -1189,15 +1173,7 @@
         <w:spacing w:line="256" w:lineRule="auto"/>
       </w:pPr>
       <w:r>
-        <w:t xml:space="preserve">A corpus in </w:t>
-      </w:r>
-      <w:proofErr w:type="spellStart"/>
-      <w:r>
-        <w:t>Simpleland</w:t>
-      </w:r>
-      <w:proofErr w:type="spellEnd"/>
-      <w:r>
-        <w:t xml:space="preserve"> has 99 articles.  If you pick one article and perform 1-nearest neighbour search to find the closest article to this query article, how many times must you compute the similarity between two articles?</w:t>
+        <w:t>A corpus in Simpleland has 99 articles.  If you pick one article and perform 1-nearest neighbour search to find the closest article to this query article, how many times must you compute the similarity between two articles?</w:t>
       </w:r>
     </w:p>
     <w:p>
@@ -1467,15 +1443,7 @@
         </w:numPr>
       </w:pPr>
       <w:r>
-        <w:t xml:space="preserve">Recommending items using </w:t>
-      </w:r>
-      <w:proofErr w:type="spellStart"/>
-      <w:r>
-        <w:t>featurised</w:t>
-      </w:r>
-      <w:proofErr w:type="spellEnd"/>
-      <w:r>
-        <w:t xml:space="preserve"> matrix factorisation can:</w:t>
+        <w:t>Recommending items using featurised matrix factorisation can:</w:t>
       </w:r>
     </w:p>
     <w:p>
@@ -1691,14 +1659,7 @@
                 <w:b/>
                 <w:bCs/>
               </w:rPr>
-              <w:t>Product</w:t>
-            </w:r>
-            <w:r>
-              <w:rPr>
-                <w:b/>
-                <w:bCs/>
-              </w:rPr>
-              <w:t xml:space="preserve"> ID</w:t>
+              <w:t>Product ID</w:t>
             </w:r>
           </w:p>
         </w:tc>
@@ -1740,13 +1701,7 @@
           </w:tcPr>
           <w:p>
             <w:r>
-              <w:t>(</w:t>
-            </w:r>
-            <w:r>
-              <w:t>3.29, 3.44, 3.67</w:t>
-            </w:r>
-            <w:r>
-              <w:t>)</w:t>
+              <w:t>(3.29, 3.44, 3.67)</w:t>
             </w:r>
           </w:p>
         </w:tc>
@@ -1768,13 +1723,7 @@
           </w:tcPr>
           <w:p>
             <w:r>
-              <w:t>(</w:t>
-            </w:r>
-            <w:r>
-              <w:t>0.82, 9.71, 3.88</w:t>
-            </w:r>
-            <w:r>
-              <w:t>)</w:t>
+              <w:t>(0.82, 9.71, 3.88)</w:t>
             </w:r>
           </w:p>
         </w:tc>
@@ -1796,13 +1745,7 @@
           </w:tcPr>
           <w:p>
             <w:r>
-              <w:t>(</w:t>
-            </w:r>
-            <w:r>
-              <w:t>8.34, 1.72, 0.02</w:t>
-            </w:r>
-            <w:r>
-              <w:t>)</w:t>
+              <w:t>(8.34, 1.72, 0.02)</w:t>
             </w:r>
           </w:p>
         </w:tc>
@@ -1978,13 +1921,7 @@
         </w:numPr>
       </w:pPr>
       <w:r>
-        <w:t xml:space="preserve">For the liked (magenta) and recommended (green) items displayed below, calculate the </w:t>
-      </w:r>
-      <w:r>
-        <w:t>precision</w:t>
-      </w:r>
-      <w:r>
-        <w:t>. (Items not recommended are greyed out for clarity).</w:t>
+        <w:t>For the liked (magenta) and recommended (green) items displayed below, calculate the precision. (Items not recommended are greyed out for clarity).</w:t>
       </w:r>
     </w:p>
     <w:p>
@@ -2080,13 +2017,7 @@
               <w:rPr>
                 <w:rFonts w:ascii="Cambria Math" w:hAnsi="Cambria Math"/>
               </w:rPr>
-              <m:t xml:space="preserve"># items </m:t>
-            </m:r>
-            <m:r>
-              <w:rPr>
-                <w:rFonts w:ascii="Cambria Math" w:hAnsi="Cambria Math"/>
-              </w:rPr>
-              <m:t>recommended</m:t>
+              <m:t># items recommended</m:t>
             </m:r>
           </m:den>
         </m:f>
@@ -2126,13 +2057,7 @@
           <w:rPr>
             <w:rFonts w:ascii="Cambria Math" w:hAnsi="Cambria Math"/>
           </w:rPr>
-          <m:t>=</m:t>
-        </m:r>
-        <m:r>
-          <w:rPr>
-            <w:rFonts w:ascii="Cambria Math" w:hAnsi="Cambria Math"/>
-          </w:rPr>
-          <m:t>0.25</m:t>
+          <m:t>=0.25</m:t>
         </m:r>
       </m:oMath>
     </w:p>
@@ -2224,13 +2149,8 @@
           <w:numId w:val="4"/>
         </w:numPr>
       </w:pPr>
-      <w:proofErr w:type="spellStart"/>
-      <w:r>
-        <w:t>RecSys</w:t>
-      </w:r>
-      <w:proofErr w:type="spellEnd"/>
-      <w:r>
-        <w:t xml:space="preserve"> #1</w:t>
+      <w:r>
+        <w:t>RecSys #1</w:t>
       </w:r>
     </w:p>
     <w:p>
@@ -2247,7 +2167,2597 @@
         <w:t>Week 6 – Deep Learning</w:t>
       </w:r>
     </w:p>
+    <w:p>
+      <w:pPr>
+        <w:pStyle w:val="ListParagraph"/>
+        <w:numPr>
+          <w:ilvl w:val="0"/>
+          <w:numId w:val="7"/>
+        </w:numPr>
+      </w:pPr>
+      <w:r>
+        <w:t>Which of the following statements are true?</w:t>
+      </w:r>
+    </w:p>
+    <w:p>
+      <w:pPr>
+        <w:pStyle w:val="ListParagraph"/>
+        <w:numPr>
+          <w:ilvl w:val="1"/>
+          <w:numId w:val="7"/>
+        </w:numPr>
+      </w:pPr>
+      <w:r>
+        <w:t>Having good non-linear features can allow us to learn very accurate linear classifiers.</w:t>
+      </w:r>
+    </w:p>
+    <w:p>
+      <w:pPr>
+        <w:pStyle w:val="ListParagraph"/>
+        <w:numPr>
+          <w:ilvl w:val="0"/>
+          <w:numId w:val="7"/>
+        </w:numPr>
+      </w:pPr>
+      <w:r>
+        <w:t>A linear classifier can represent which of the following functions?</w:t>
+      </w:r>
+    </w:p>
+    <w:p>
+      <w:pPr>
+        <w:pStyle w:val="ListParagraph"/>
+        <w:numPr>
+          <w:ilvl w:val="1"/>
+          <w:numId w:val="7"/>
+        </w:numPr>
+      </w:pPr>
+      <w:r>
+        <w:t>x1 OR x2 OR NOT x3</w:t>
+      </w:r>
+    </w:p>
+    <w:p>
+      <w:pPr>
+        <w:pStyle w:val="ListParagraph"/>
+        <w:numPr>
+          <w:ilvl w:val="1"/>
+          <w:numId w:val="7"/>
+        </w:numPr>
+      </w:pPr>
+      <w:r>
+        <w:t>x1 AND x2 AND NOT x3</w:t>
+      </w:r>
+    </w:p>
+    <w:p>
+      <w:pPr>
+        <w:pStyle w:val="ListParagraph"/>
+        <w:numPr>
+          <w:ilvl w:val="1"/>
+          <w:numId w:val="7"/>
+        </w:numPr>
+      </w:pPr>
+      <w:r>
+        <w:t>x1 OR (x2 AND NOT x3) – NOTE – this is actually incorrect.</w:t>
+      </w:r>
+    </w:p>
+    <w:p>
+      <w:pPr>
+        <w:rPr>
+          <w:u w:val="single"/>
+        </w:rPr>
+      </w:pPr>
+      <w:r>
+        <w:rPr>
+          <w:u w:val="single"/>
+        </w:rPr>
+        <w:t>Truth tables</w:t>
+      </w:r>
+    </w:p>
+    <w:tbl>
+      <w:tblPr>
+        <w:tblStyle w:val="GridTable1Light-Accent1"/>
+        <w:tblW w:w="5000" w:type="pct"/>
+        <w:tblLook w:val="04A0" w:firstRow="1" w:lastRow="0" w:firstColumn="1" w:lastColumn="0" w:noHBand="0" w:noVBand="1"/>
+      </w:tblPr>
+      <w:tblGrid>
+        <w:gridCol w:w="488"/>
+        <w:gridCol w:w="489"/>
+        <w:gridCol w:w="489"/>
+        <w:gridCol w:w="242"/>
+        <w:gridCol w:w="2231"/>
+        <w:gridCol w:w="2544"/>
+        <w:gridCol w:w="2533"/>
+      </w:tblGrid>
+      <w:tr>
+        <w:trPr>
+          <w:cnfStyle w:val="100000000000" w:firstRow="1" w:lastRow="0" w:firstColumn="0" w:lastColumn="0" w:oddVBand="0" w:evenVBand="0" w:oddHBand="0" w:evenHBand="0" w:firstRowFirstColumn="0" w:firstRowLastColumn="0" w:lastRowFirstColumn="0" w:lastRowLastColumn="0"/>
+        </w:trPr>
+        <w:tc>
+          <w:tcPr>
+            <w:cnfStyle w:val="001000000000" w:firstRow="0" w:lastRow="0" w:firstColumn="1" w:lastColumn="0" w:oddVBand="0" w:evenVBand="0" w:oddHBand="0" w:evenHBand="0" w:firstRowFirstColumn="0" w:firstRowLastColumn="0" w:lastRowFirstColumn="0" w:lastRowLastColumn="0"/>
+            <w:tcW w:w="271" w:type="pct"/>
+          </w:tcPr>
+          <w:p>
+            <w:r>
+              <w:t>X1</w:t>
+            </w:r>
+          </w:p>
+        </w:tc>
+        <w:tc>
+          <w:tcPr>
+            <w:tcW w:w="271" w:type="pct"/>
+          </w:tcPr>
+          <w:p>
+            <w:pPr>
+              <w:cnfStyle w:val="100000000000" w:firstRow="1" w:lastRow="0" w:firstColumn="0" w:lastColumn="0" w:oddVBand="0" w:evenVBand="0" w:oddHBand="0" w:evenHBand="0" w:firstRowFirstColumn="0" w:firstRowLastColumn="0" w:lastRowFirstColumn="0" w:lastRowLastColumn="0"/>
+            </w:pPr>
+            <w:r>
+              <w:t>X2</w:t>
+            </w:r>
+          </w:p>
+        </w:tc>
+        <w:tc>
+          <w:tcPr>
+            <w:tcW w:w="271" w:type="pct"/>
+          </w:tcPr>
+          <w:p>
+            <w:pPr>
+              <w:cnfStyle w:val="100000000000" w:firstRow="1" w:lastRow="0" w:firstColumn="0" w:lastColumn="0" w:oddVBand="0" w:evenVBand="0" w:oddHBand="0" w:evenHBand="0" w:firstRowFirstColumn="0" w:firstRowLastColumn="0" w:lastRowFirstColumn="0" w:lastRowLastColumn="0"/>
+            </w:pPr>
+            <w:r>
+              <w:t>X3</w:t>
+            </w:r>
+          </w:p>
+        </w:tc>
+        <w:tc>
+          <w:tcPr>
+            <w:tcW w:w="134" w:type="pct"/>
+          </w:tcPr>
+          <w:p>
+            <w:pPr>
+              <w:cnfStyle w:val="100000000000" w:firstRow="1" w:lastRow="0" w:firstColumn="0" w:lastColumn="0" w:oddVBand="0" w:evenVBand="0" w:oddHBand="0" w:evenHBand="0" w:firstRowFirstColumn="0" w:firstRowLastColumn="0" w:lastRowFirstColumn="0" w:lastRowLastColumn="0"/>
+            </w:pPr>
+          </w:p>
+        </w:tc>
+        <w:tc>
+          <w:tcPr>
+            <w:tcW w:w="1237" w:type="pct"/>
+          </w:tcPr>
+          <w:p>
+            <w:pPr>
+              <w:cnfStyle w:val="100000000000" w:firstRow="1" w:lastRow="0" w:firstColumn="0" w:lastColumn="0" w:oddVBand="0" w:evenVBand="0" w:oddHBand="0" w:evenHBand="0" w:firstRowFirstColumn="0" w:firstRowLastColumn="0" w:lastRowFirstColumn="0" w:lastRowLastColumn="0"/>
+            </w:pPr>
+            <w:r>
+              <w:t>x1 OR x2 OR NOT x3</w:t>
+            </w:r>
+          </w:p>
+        </w:tc>
+        <w:tc>
+          <w:tcPr>
+            <w:tcW w:w="1411" w:type="pct"/>
+          </w:tcPr>
+          <w:p>
+            <w:pPr>
+              <w:cnfStyle w:val="100000000000" w:firstRow="1" w:lastRow="0" w:firstColumn="0" w:lastColumn="0" w:oddVBand="0" w:evenVBand="0" w:oddHBand="0" w:evenHBand="0" w:firstRowFirstColumn="0" w:firstRowLastColumn="0" w:lastRowFirstColumn="0" w:lastRowLastColumn="0"/>
+            </w:pPr>
+            <w:r>
+              <w:t>x1 AND x2 AND NOT x3</w:t>
+            </w:r>
+          </w:p>
+        </w:tc>
+        <w:tc>
+          <w:tcPr>
+            <w:tcW w:w="1406" w:type="pct"/>
+          </w:tcPr>
+          <w:p>
+            <w:pPr>
+              <w:cnfStyle w:val="100000000000" w:firstRow="1" w:lastRow="0" w:firstColumn="0" w:lastColumn="0" w:oddVBand="0" w:evenVBand="0" w:oddHBand="0" w:evenHBand="0" w:firstRowFirstColumn="0" w:firstRowLastColumn="0" w:lastRowFirstColumn="0" w:lastRowLastColumn="0"/>
+            </w:pPr>
+            <w:r>
+              <w:t>x1 OR (x2 AND NOT x3)</w:t>
+            </w:r>
+          </w:p>
+        </w:tc>
+      </w:tr>
+      <w:tr>
+        <w:tc>
+          <w:tcPr>
+            <w:cnfStyle w:val="001000000000" w:firstRow="0" w:lastRow="0" w:firstColumn="1" w:lastColumn="0" w:oddVBand="0" w:evenVBand="0" w:oddHBand="0" w:evenHBand="0" w:firstRowFirstColumn="0" w:firstRowLastColumn="0" w:lastRowFirstColumn="0" w:lastRowLastColumn="0"/>
+            <w:tcW w:w="271" w:type="pct"/>
+          </w:tcPr>
+          <w:p>
+            <w:pPr>
+              <w:rPr>
+                <w:b w:val="0"/>
+                <w:bCs w:val="0"/>
+              </w:rPr>
+            </w:pPr>
+            <w:r>
+              <w:rPr>
+                <w:b w:val="0"/>
+                <w:bCs w:val="0"/>
+              </w:rPr>
+              <w:t>0</w:t>
+            </w:r>
+          </w:p>
+        </w:tc>
+        <w:tc>
+          <w:tcPr>
+            <w:tcW w:w="271" w:type="pct"/>
+          </w:tcPr>
+          <w:p>
+            <w:pPr>
+              <w:cnfStyle w:val="000000000000" w:firstRow="0" w:lastRow="0" w:firstColumn="0" w:lastColumn="0" w:oddVBand="0" w:evenVBand="0" w:oddHBand="0" w:evenHBand="0" w:firstRowFirstColumn="0" w:firstRowLastColumn="0" w:lastRowFirstColumn="0" w:lastRowLastColumn="0"/>
+            </w:pPr>
+            <w:r>
+              <w:t>0</w:t>
+            </w:r>
+          </w:p>
+        </w:tc>
+        <w:tc>
+          <w:tcPr>
+            <w:tcW w:w="271" w:type="pct"/>
+          </w:tcPr>
+          <w:p>
+            <w:pPr>
+              <w:cnfStyle w:val="000000000000" w:firstRow="0" w:lastRow="0" w:firstColumn="0" w:lastColumn="0" w:oddVBand="0" w:evenVBand="0" w:oddHBand="0" w:evenHBand="0" w:firstRowFirstColumn="0" w:firstRowLastColumn="0" w:lastRowFirstColumn="0" w:lastRowLastColumn="0"/>
+            </w:pPr>
+            <w:r>
+              <w:t>0</w:t>
+            </w:r>
+          </w:p>
+        </w:tc>
+        <w:tc>
+          <w:tcPr>
+            <w:tcW w:w="134" w:type="pct"/>
+          </w:tcPr>
+          <w:p>
+            <w:pPr>
+              <w:cnfStyle w:val="000000000000" w:firstRow="0" w:lastRow="0" w:firstColumn="0" w:lastColumn="0" w:oddVBand="0" w:evenVBand="0" w:oddHBand="0" w:evenHBand="0" w:firstRowFirstColumn="0" w:firstRowLastColumn="0" w:lastRowFirstColumn="0" w:lastRowLastColumn="0"/>
+            </w:pPr>
+          </w:p>
+        </w:tc>
+        <w:tc>
+          <w:tcPr>
+            <w:tcW w:w="1237" w:type="pct"/>
+          </w:tcPr>
+          <w:p>
+            <w:pPr>
+              <w:cnfStyle w:val="000000000000" w:firstRow="0" w:lastRow="0" w:firstColumn="0" w:lastColumn="0" w:oddVBand="0" w:evenVBand="0" w:oddHBand="0" w:evenHBand="0" w:firstRowFirstColumn="0" w:firstRowLastColumn="0" w:lastRowFirstColumn="0" w:lastRowLastColumn="0"/>
+            </w:pPr>
+            <w:r>
+              <w:t>1</w:t>
+            </w:r>
+          </w:p>
+        </w:tc>
+        <w:tc>
+          <w:tcPr>
+            <w:tcW w:w="1411" w:type="pct"/>
+          </w:tcPr>
+          <w:p>
+            <w:pPr>
+              <w:cnfStyle w:val="000000000000" w:firstRow="0" w:lastRow="0" w:firstColumn="0" w:lastColumn="0" w:oddVBand="0" w:evenVBand="0" w:oddHBand="0" w:evenHBand="0" w:firstRowFirstColumn="0" w:firstRowLastColumn="0" w:lastRowFirstColumn="0" w:lastRowLastColumn="0"/>
+            </w:pPr>
+            <w:r>
+              <w:t>0</w:t>
+            </w:r>
+          </w:p>
+        </w:tc>
+        <w:tc>
+          <w:tcPr>
+            <w:tcW w:w="1406" w:type="pct"/>
+          </w:tcPr>
+          <w:p>
+            <w:pPr>
+              <w:cnfStyle w:val="000000000000" w:firstRow="0" w:lastRow="0" w:firstColumn="0" w:lastColumn="0" w:oddVBand="0" w:evenVBand="0" w:oddHBand="0" w:evenHBand="0" w:firstRowFirstColumn="0" w:firstRowLastColumn="0" w:lastRowFirstColumn="0" w:lastRowLastColumn="0"/>
+            </w:pPr>
+            <w:r>
+              <w:t>0</w:t>
+            </w:r>
+          </w:p>
+        </w:tc>
+      </w:tr>
+      <w:tr>
+        <w:tc>
+          <w:tcPr>
+            <w:cnfStyle w:val="001000000000" w:firstRow="0" w:lastRow="0" w:firstColumn="1" w:lastColumn="0" w:oddVBand="0" w:evenVBand="0" w:oddHBand="0" w:evenHBand="0" w:firstRowFirstColumn="0" w:firstRowLastColumn="0" w:lastRowFirstColumn="0" w:lastRowLastColumn="0"/>
+            <w:tcW w:w="271" w:type="pct"/>
+          </w:tcPr>
+          <w:p>
+            <w:pPr>
+              <w:rPr>
+                <w:b w:val="0"/>
+                <w:bCs w:val="0"/>
+              </w:rPr>
+            </w:pPr>
+            <w:r>
+              <w:rPr>
+                <w:b w:val="0"/>
+                <w:bCs w:val="0"/>
+              </w:rPr>
+              <w:t>0</w:t>
+            </w:r>
+          </w:p>
+        </w:tc>
+        <w:tc>
+          <w:tcPr>
+            <w:tcW w:w="271" w:type="pct"/>
+          </w:tcPr>
+          <w:p>
+            <w:pPr>
+              <w:cnfStyle w:val="000000000000" w:firstRow="0" w:lastRow="0" w:firstColumn="0" w:lastColumn="0" w:oddVBand="0" w:evenVBand="0" w:oddHBand="0" w:evenHBand="0" w:firstRowFirstColumn="0" w:firstRowLastColumn="0" w:lastRowFirstColumn="0" w:lastRowLastColumn="0"/>
+            </w:pPr>
+            <w:r>
+              <w:t>0</w:t>
+            </w:r>
+          </w:p>
+        </w:tc>
+        <w:tc>
+          <w:tcPr>
+            <w:tcW w:w="271" w:type="pct"/>
+          </w:tcPr>
+          <w:p>
+            <w:pPr>
+              <w:cnfStyle w:val="000000000000" w:firstRow="0" w:lastRow="0" w:firstColumn="0" w:lastColumn="0" w:oddVBand="0" w:evenVBand="0" w:oddHBand="0" w:evenHBand="0" w:firstRowFirstColumn="0" w:firstRowLastColumn="0" w:lastRowFirstColumn="0" w:lastRowLastColumn="0"/>
+            </w:pPr>
+            <w:r>
+              <w:t>1</w:t>
+            </w:r>
+          </w:p>
+        </w:tc>
+        <w:tc>
+          <w:tcPr>
+            <w:tcW w:w="134" w:type="pct"/>
+          </w:tcPr>
+          <w:p>
+            <w:pPr>
+              <w:cnfStyle w:val="000000000000" w:firstRow="0" w:lastRow="0" w:firstColumn="0" w:lastColumn="0" w:oddVBand="0" w:evenVBand="0" w:oddHBand="0" w:evenHBand="0" w:firstRowFirstColumn="0" w:firstRowLastColumn="0" w:lastRowFirstColumn="0" w:lastRowLastColumn="0"/>
+            </w:pPr>
+          </w:p>
+        </w:tc>
+        <w:tc>
+          <w:tcPr>
+            <w:tcW w:w="1237" w:type="pct"/>
+          </w:tcPr>
+          <w:p>
+            <w:pPr>
+              <w:cnfStyle w:val="000000000000" w:firstRow="0" w:lastRow="0" w:firstColumn="0" w:lastColumn="0" w:oddVBand="0" w:evenVBand="0" w:oddHBand="0" w:evenHBand="0" w:firstRowFirstColumn="0" w:firstRowLastColumn="0" w:lastRowFirstColumn="0" w:lastRowLastColumn="0"/>
+            </w:pPr>
+            <w:r>
+              <w:t>0</w:t>
+            </w:r>
+          </w:p>
+        </w:tc>
+        <w:tc>
+          <w:tcPr>
+            <w:tcW w:w="1411" w:type="pct"/>
+          </w:tcPr>
+          <w:p>
+            <w:pPr>
+              <w:cnfStyle w:val="000000000000" w:firstRow="0" w:lastRow="0" w:firstColumn="0" w:lastColumn="0" w:oddVBand="0" w:evenVBand="0" w:oddHBand="0" w:evenHBand="0" w:firstRowFirstColumn="0" w:firstRowLastColumn="0" w:lastRowFirstColumn="0" w:lastRowLastColumn="0"/>
+            </w:pPr>
+            <w:r>
+              <w:t>0</w:t>
+            </w:r>
+          </w:p>
+        </w:tc>
+        <w:tc>
+          <w:tcPr>
+            <w:tcW w:w="1406" w:type="pct"/>
+          </w:tcPr>
+          <w:p>
+            <w:pPr>
+              <w:cnfStyle w:val="000000000000" w:firstRow="0" w:lastRow="0" w:firstColumn="0" w:lastColumn="0" w:oddVBand="0" w:evenVBand="0" w:oddHBand="0" w:evenHBand="0" w:firstRowFirstColumn="0" w:firstRowLastColumn="0" w:lastRowFirstColumn="0" w:lastRowLastColumn="0"/>
+            </w:pPr>
+            <w:r>
+              <w:t>0</w:t>
+            </w:r>
+          </w:p>
+        </w:tc>
+      </w:tr>
+      <w:tr>
+        <w:tc>
+          <w:tcPr>
+            <w:cnfStyle w:val="001000000000" w:firstRow="0" w:lastRow="0" w:firstColumn="1" w:lastColumn="0" w:oddVBand="0" w:evenVBand="0" w:oddHBand="0" w:evenHBand="0" w:firstRowFirstColumn="0" w:firstRowLastColumn="0" w:lastRowFirstColumn="0" w:lastRowLastColumn="0"/>
+            <w:tcW w:w="271" w:type="pct"/>
+          </w:tcPr>
+          <w:p>
+            <w:pPr>
+              <w:rPr>
+                <w:b w:val="0"/>
+                <w:bCs w:val="0"/>
+              </w:rPr>
+            </w:pPr>
+            <w:r>
+              <w:rPr>
+                <w:b w:val="0"/>
+                <w:bCs w:val="0"/>
+              </w:rPr>
+              <w:t>0</w:t>
+            </w:r>
+          </w:p>
+        </w:tc>
+        <w:tc>
+          <w:tcPr>
+            <w:tcW w:w="271" w:type="pct"/>
+          </w:tcPr>
+          <w:p>
+            <w:pPr>
+              <w:cnfStyle w:val="000000000000" w:firstRow="0" w:lastRow="0" w:firstColumn="0" w:lastColumn="0" w:oddVBand="0" w:evenVBand="0" w:oddHBand="0" w:evenHBand="0" w:firstRowFirstColumn="0" w:firstRowLastColumn="0" w:lastRowFirstColumn="0" w:lastRowLastColumn="0"/>
+            </w:pPr>
+            <w:r>
+              <w:t>1</w:t>
+            </w:r>
+          </w:p>
+        </w:tc>
+        <w:tc>
+          <w:tcPr>
+            <w:tcW w:w="271" w:type="pct"/>
+          </w:tcPr>
+          <w:p>
+            <w:pPr>
+              <w:cnfStyle w:val="000000000000" w:firstRow="0" w:lastRow="0" w:firstColumn="0" w:lastColumn="0" w:oddVBand="0" w:evenVBand="0" w:oddHBand="0" w:evenHBand="0" w:firstRowFirstColumn="0" w:firstRowLastColumn="0" w:lastRowFirstColumn="0" w:lastRowLastColumn="0"/>
+            </w:pPr>
+            <w:r>
+              <w:t>0</w:t>
+            </w:r>
+          </w:p>
+        </w:tc>
+        <w:tc>
+          <w:tcPr>
+            <w:tcW w:w="134" w:type="pct"/>
+          </w:tcPr>
+          <w:p>
+            <w:pPr>
+              <w:cnfStyle w:val="000000000000" w:firstRow="0" w:lastRow="0" w:firstColumn="0" w:lastColumn="0" w:oddVBand="0" w:evenVBand="0" w:oddHBand="0" w:evenHBand="0" w:firstRowFirstColumn="0" w:firstRowLastColumn="0" w:lastRowFirstColumn="0" w:lastRowLastColumn="0"/>
+            </w:pPr>
+          </w:p>
+        </w:tc>
+        <w:tc>
+          <w:tcPr>
+            <w:tcW w:w="1237" w:type="pct"/>
+          </w:tcPr>
+          <w:p>
+            <w:pPr>
+              <w:cnfStyle w:val="000000000000" w:firstRow="0" w:lastRow="0" w:firstColumn="0" w:lastColumn="0" w:oddVBand="0" w:evenVBand="0" w:oddHBand="0" w:evenHBand="0" w:firstRowFirstColumn="0" w:firstRowLastColumn="0" w:lastRowFirstColumn="0" w:lastRowLastColumn="0"/>
+            </w:pPr>
+            <w:r>
+              <w:t>1</w:t>
+            </w:r>
+          </w:p>
+        </w:tc>
+        <w:tc>
+          <w:tcPr>
+            <w:tcW w:w="1411" w:type="pct"/>
+          </w:tcPr>
+          <w:p>
+            <w:pPr>
+              <w:cnfStyle w:val="000000000000" w:firstRow="0" w:lastRow="0" w:firstColumn="0" w:lastColumn="0" w:oddVBand="0" w:evenVBand="0" w:oddHBand="0" w:evenHBand="0" w:firstRowFirstColumn="0" w:firstRowLastColumn="0" w:lastRowFirstColumn="0" w:lastRowLastColumn="0"/>
+            </w:pPr>
+            <w:r>
+              <w:t>0</w:t>
+            </w:r>
+          </w:p>
+        </w:tc>
+        <w:tc>
+          <w:tcPr>
+            <w:tcW w:w="1406" w:type="pct"/>
+          </w:tcPr>
+          <w:p>
+            <w:pPr>
+              <w:cnfStyle w:val="000000000000" w:firstRow="0" w:lastRow="0" w:firstColumn="0" w:lastColumn="0" w:oddVBand="0" w:evenVBand="0" w:oddHBand="0" w:evenHBand="0" w:firstRowFirstColumn="0" w:firstRowLastColumn="0" w:lastRowFirstColumn="0" w:lastRowLastColumn="0"/>
+            </w:pPr>
+            <w:r>
+              <w:t>1</w:t>
+            </w:r>
+          </w:p>
+        </w:tc>
+      </w:tr>
+      <w:tr>
+        <w:tc>
+          <w:tcPr>
+            <w:cnfStyle w:val="001000000000" w:firstRow="0" w:lastRow="0" w:firstColumn="1" w:lastColumn="0" w:oddVBand="0" w:evenVBand="0" w:oddHBand="0" w:evenHBand="0" w:firstRowFirstColumn="0" w:firstRowLastColumn="0" w:lastRowFirstColumn="0" w:lastRowLastColumn="0"/>
+            <w:tcW w:w="271" w:type="pct"/>
+          </w:tcPr>
+          <w:p>
+            <w:pPr>
+              <w:rPr>
+                <w:b w:val="0"/>
+                <w:bCs w:val="0"/>
+              </w:rPr>
+            </w:pPr>
+            <w:r>
+              <w:rPr>
+                <w:b w:val="0"/>
+                <w:bCs w:val="0"/>
+              </w:rPr>
+              <w:t>0</w:t>
+            </w:r>
+          </w:p>
+        </w:tc>
+        <w:tc>
+          <w:tcPr>
+            <w:tcW w:w="271" w:type="pct"/>
+          </w:tcPr>
+          <w:p>
+            <w:pPr>
+              <w:cnfStyle w:val="000000000000" w:firstRow="0" w:lastRow="0" w:firstColumn="0" w:lastColumn="0" w:oddVBand="0" w:evenVBand="0" w:oddHBand="0" w:evenHBand="0" w:firstRowFirstColumn="0" w:firstRowLastColumn="0" w:lastRowFirstColumn="0" w:lastRowLastColumn="0"/>
+            </w:pPr>
+            <w:r>
+              <w:t>1</w:t>
+            </w:r>
+          </w:p>
+        </w:tc>
+        <w:tc>
+          <w:tcPr>
+            <w:tcW w:w="271" w:type="pct"/>
+          </w:tcPr>
+          <w:p>
+            <w:pPr>
+              <w:cnfStyle w:val="000000000000" w:firstRow="0" w:lastRow="0" w:firstColumn="0" w:lastColumn="0" w:oddVBand="0" w:evenVBand="0" w:oddHBand="0" w:evenHBand="0" w:firstRowFirstColumn="0" w:firstRowLastColumn="0" w:lastRowFirstColumn="0" w:lastRowLastColumn="0"/>
+            </w:pPr>
+            <w:r>
+              <w:t>1</w:t>
+            </w:r>
+          </w:p>
+        </w:tc>
+        <w:tc>
+          <w:tcPr>
+            <w:tcW w:w="134" w:type="pct"/>
+          </w:tcPr>
+          <w:p>
+            <w:pPr>
+              <w:cnfStyle w:val="000000000000" w:firstRow="0" w:lastRow="0" w:firstColumn="0" w:lastColumn="0" w:oddVBand="0" w:evenVBand="0" w:oddHBand="0" w:evenHBand="0" w:firstRowFirstColumn="0" w:firstRowLastColumn="0" w:lastRowFirstColumn="0" w:lastRowLastColumn="0"/>
+            </w:pPr>
+          </w:p>
+        </w:tc>
+        <w:tc>
+          <w:tcPr>
+            <w:tcW w:w="1237" w:type="pct"/>
+          </w:tcPr>
+          <w:p>
+            <w:pPr>
+              <w:cnfStyle w:val="000000000000" w:firstRow="0" w:lastRow="0" w:firstColumn="0" w:lastColumn="0" w:oddVBand="0" w:evenVBand="0" w:oddHBand="0" w:evenHBand="0" w:firstRowFirstColumn="0" w:firstRowLastColumn="0" w:lastRowFirstColumn="0" w:lastRowLastColumn="0"/>
+            </w:pPr>
+            <w:r>
+              <w:t>1</w:t>
+            </w:r>
+          </w:p>
+        </w:tc>
+        <w:tc>
+          <w:tcPr>
+            <w:tcW w:w="1411" w:type="pct"/>
+          </w:tcPr>
+          <w:p>
+            <w:pPr>
+              <w:cnfStyle w:val="000000000000" w:firstRow="0" w:lastRow="0" w:firstColumn="0" w:lastColumn="0" w:oddVBand="0" w:evenVBand="0" w:oddHBand="0" w:evenHBand="0" w:firstRowFirstColumn="0" w:firstRowLastColumn="0" w:lastRowFirstColumn="0" w:lastRowLastColumn="0"/>
+            </w:pPr>
+            <w:r>
+              <w:t>0</w:t>
+            </w:r>
+          </w:p>
+        </w:tc>
+        <w:tc>
+          <w:tcPr>
+            <w:tcW w:w="1406" w:type="pct"/>
+          </w:tcPr>
+          <w:p>
+            <w:pPr>
+              <w:cnfStyle w:val="000000000000" w:firstRow="0" w:lastRow="0" w:firstColumn="0" w:lastColumn="0" w:oddVBand="0" w:evenVBand="0" w:oddHBand="0" w:evenHBand="0" w:firstRowFirstColumn="0" w:firstRowLastColumn="0" w:lastRowFirstColumn="0" w:lastRowLastColumn="0"/>
+            </w:pPr>
+            <w:r>
+              <w:t>0</w:t>
+            </w:r>
+          </w:p>
+        </w:tc>
+      </w:tr>
+      <w:tr>
+        <w:tc>
+          <w:tcPr>
+            <w:cnfStyle w:val="001000000000" w:firstRow="0" w:lastRow="0" w:firstColumn="1" w:lastColumn="0" w:oddVBand="0" w:evenVBand="0" w:oddHBand="0" w:evenHBand="0" w:firstRowFirstColumn="0" w:firstRowLastColumn="0" w:lastRowFirstColumn="0" w:lastRowLastColumn="0"/>
+            <w:tcW w:w="271" w:type="pct"/>
+          </w:tcPr>
+          <w:p>
+            <w:pPr>
+              <w:rPr>
+                <w:b w:val="0"/>
+                <w:bCs w:val="0"/>
+              </w:rPr>
+            </w:pPr>
+            <w:r>
+              <w:rPr>
+                <w:b w:val="0"/>
+                <w:bCs w:val="0"/>
+              </w:rPr>
+              <w:t>1</w:t>
+            </w:r>
+          </w:p>
+        </w:tc>
+        <w:tc>
+          <w:tcPr>
+            <w:tcW w:w="271" w:type="pct"/>
+          </w:tcPr>
+          <w:p>
+            <w:pPr>
+              <w:cnfStyle w:val="000000000000" w:firstRow="0" w:lastRow="0" w:firstColumn="0" w:lastColumn="0" w:oddVBand="0" w:evenVBand="0" w:oddHBand="0" w:evenHBand="0" w:firstRowFirstColumn="0" w:firstRowLastColumn="0" w:lastRowFirstColumn="0" w:lastRowLastColumn="0"/>
+            </w:pPr>
+            <w:r>
+              <w:t>0</w:t>
+            </w:r>
+          </w:p>
+        </w:tc>
+        <w:tc>
+          <w:tcPr>
+            <w:tcW w:w="271" w:type="pct"/>
+          </w:tcPr>
+          <w:p>
+            <w:pPr>
+              <w:cnfStyle w:val="000000000000" w:firstRow="0" w:lastRow="0" w:firstColumn="0" w:lastColumn="0" w:oddVBand="0" w:evenVBand="0" w:oddHBand="0" w:evenHBand="0" w:firstRowFirstColumn="0" w:firstRowLastColumn="0" w:lastRowFirstColumn="0" w:lastRowLastColumn="0"/>
+            </w:pPr>
+            <w:r>
+              <w:t>0</w:t>
+            </w:r>
+          </w:p>
+        </w:tc>
+        <w:tc>
+          <w:tcPr>
+            <w:tcW w:w="134" w:type="pct"/>
+          </w:tcPr>
+          <w:p>
+            <w:pPr>
+              <w:cnfStyle w:val="000000000000" w:firstRow="0" w:lastRow="0" w:firstColumn="0" w:lastColumn="0" w:oddVBand="0" w:evenVBand="0" w:oddHBand="0" w:evenHBand="0" w:firstRowFirstColumn="0" w:firstRowLastColumn="0" w:lastRowFirstColumn="0" w:lastRowLastColumn="0"/>
+            </w:pPr>
+          </w:p>
+        </w:tc>
+        <w:tc>
+          <w:tcPr>
+            <w:tcW w:w="1237" w:type="pct"/>
+          </w:tcPr>
+          <w:p>
+            <w:pPr>
+              <w:cnfStyle w:val="000000000000" w:firstRow="0" w:lastRow="0" w:firstColumn="0" w:lastColumn="0" w:oddVBand="0" w:evenVBand="0" w:oddHBand="0" w:evenHBand="0" w:firstRowFirstColumn="0" w:firstRowLastColumn="0" w:lastRowFirstColumn="0" w:lastRowLastColumn="0"/>
+            </w:pPr>
+            <w:r>
+              <w:t>1</w:t>
+            </w:r>
+          </w:p>
+        </w:tc>
+        <w:tc>
+          <w:tcPr>
+            <w:tcW w:w="1411" w:type="pct"/>
+          </w:tcPr>
+          <w:p>
+            <w:pPr>
+              <w:cnfStyle w:val="000000000000" w:firstRow="0" w:lastRow="0" w:firstColumn="0" w:lastColumn="0" w:oddVBand="0" w:evenVBand="0" w:oddHBand="0" w:evenHBand="0" w:firstRowFirstColumn="0" w:firstRowLastColumn="0" w:lastRowFirstColumn="0" w:lastRowLastColumn="0"/>
+            </w:pPr>
+            <w:r>
+              <w:t>0</w:t>
+            </w:r>
+          </w:p>
+        </w:tc>
+        <w:tc>
+          <w:tcPr>
+            <w:tcW w:w="1406" w:type="pct"/>
+          </w:tcPr>
+          <w:p>
+            <w:pPr>
+              <w:cnfStyle w:val="000000000000" w:firstRow="0" w:lastRow="0" w:firstColumn="0" w:lastColumn="0" w:oddVBand="0" w:evenVBand="0" w:oddHBand="0" w:evenHBand="0" w:firstRowFirstColumn="0" w:firstRowLastColumn="0" w:lastRowFirstColumn="0" w:lastRowLastColumn="0"/>
+            </w:pPr>
+            <w:r>
+              <w:t>1</w:t>
+            </w:r>
+          </w:p>
+        </w:tc>
+      </w:tr>
+      <w:tr>
+        <w:tc>
+          <w:tcPr>
+            <w:cnfStyle w:val="001000000000" w:firstRow="0" w:lastRow="0" w:firstColumn="1" w:lastColumn="0" w:oddVBand="0" w:evenVBand="0" w:oddHBand="0" w:evenHBand="0" w:firstRowFirstColumn="0" w:firstRowLastColumn="0" w:lastRowFirstColumn="0" w:lastRowLastColumn="0"/>
+            <w:tcW w:w="271" w:type="pct"/>
+          </w:tcPr>
+          <w:p>
+            <w:pPr>
+              <w:rPr>
+                <w:b w:val="0"/>
+                <w:bCs w:val="0"/>
+              </w:rPr>
+            </w:pPr>
+            <w:r>
+              <w:rPr>
+                <w:b w:val="0"/>
+                <w:bCs w:val="0"/>
+              </w:rPr>
+              <w:t>1</w:t>
+            </w:r>
+          </w:p>
+        </w:tc>
+        <w:tc>
+          <w:tcPr>
+            <w:tcW w:w="271" w:type="pct"/>
+          </w:tcPr>
+          <w:p>
+            <w:pPr>
+              <w:cnfStyle w:val="000000000000" w:firstRow="0" w:lastRow="0" w:firstColumn="0" w:lastColumn="0" w:oddVBand="0" w:evenVBand="0" w:oddHBand="0" w:evenHBand="0" w:firstRowFirstColumn="0" w:firstRowLastColumn="0" w:lastRowFirstColumn="0" w:lastRowLastColumn="0"/>
+            </w:pPr>
+            <w:r>
+              <w:t>0</w:t>
+            </w:r>
+          </w:p>
+        </w:tc>
+        <w:tc>
+          <w:tcPr>
+            <w:tcW w:w="271" w:type="pct"/>
+          </w:tcPr>
+          <w:p>
+            <w:pPr>
+              <w:cnfStyle w:val="000000000000" w:firstRow="0" w:lastRow="0" w:firstColumn="0" w:lastColumn="0" w:oddVBand="0" w:evenVBand="0" w:oddHBand="0" w:evenHBand="0" w:firstRowFirstColumn="0" w:firstRowLastColumn="0" w:lastRowFirstColumn="0" w:lastRowLastColumn="0"/>
+            </w:pPr>
+            <w:r>
+              <w:t>1</w:t>
+            </w:r>
+          </w:p>
+        </w:tc>
+        <w:tc>
+          <w:tcPr>
+            <w:tcW w:w="134" w:type="pct"/>
+          </w:tcPr>
+          <w:p>
+            <w:pPr>
+              <w:cnfStyle w:val="000000000000" w:firstRow="0" w:lastRow="0" w:firstColumn="0" w:lastColumn="0" w:oddVBand="0" w:evenVBand="0" w:oddHBand="0" w:evenHBand="0" w:firstRowFirstColumn="0" w:firstRowLastColumn="0" w:lastRowFirstColumn="0" w:lastRowLastColumn="0"/>
+            </w:pPr>
+          </w:p>
+        </w:tc>
+        <w:tc>
+          <w:tcPr>
+            <w:tcW w:w="1237" w:type="pct"/>
+          </w:tcPr>
+          <w:p>
+            <w:pPr>
+              <w:cnfStyle w:val="000000000000" w:firstRow="0" w:lastRow="0" w:firstColumn="0" w:lastColumn="0" w:oddVBand="0" w:evenVBand="0" w:oddHBand="0" w:evenHBand="0" w:firstRowFirstColumn="0" w:firstRowLastColumn="0" w:lastRowFirstColumn="0" w:lastRowLastColumn="0"/>
+            </w:pPr>
+            <w:r>
+              <w:t>1</w:t>
+            </w:r>
+          </w:p>
+        </w:tc>
+        <w:tc>
+          <w:tcPr>
+            <w:tcW w:w="1411" w:type="pct"/>
+          </w:tcPr>
+          <w:p>
+            <w:pPr>
+              <w:cnfStyle w:val="000000000000" w:firstRow="0" w:lastRow="0" w:firstColumn="0" w:lastColumn="0" w:oddVBand="0" w:evenVBand="0" w:oddHBand="0" w:evenHBand="0" w:firstRowFirstColumn="0" w:firstRowLastColumn="0" w:lastRowFirstColumn="0" w:lastRowLastColumn="0"/>
+            </w:pPr>
+            <w:r>
+              <w:t>0</w:t>
+            </w:r>
+          </w:p>
+        </w:tc>
+        <w:tc>
+          <w:tcPr>
+            <w:tcW w:w="1406" w:type="pct"/>
+          </w:tcPr>
+          <w:p>
+            <w:pPr>
+              <w:cnfStyle w:val="000000000000" w:firstRow="0" w:lastRow="0" w:firstColumn="0" w:lastColumn="0" w:oddVBand="0" w:evenVBand="0" w:oddHBand="0" w:evenHBand="0" w:firstRowFirstColumn="0" w:firstRowLastColumn="0" w:lastRowFirstColumn="0" w:lastRowLastColumn="0"/>
+            </w:pPr>
+            <w:r>
+              <w:t>1</w:t>
+            </w:r>
+          </w:p>
+        </w:tc>
+      </w:tr>
+      <w:tr>
+        <w:tc>
+          <w:tcPr>
+            <w:cnfStyle w:val="001000000000" w:firstRow="0" w:lastRow="0" w:firstColumn="1" w:lastColumn="0" w:oddVBand="0" w:evenVBand="0" w:oddHBand="0" w:evenHBand="0" w:firstRowFirstColumn="0" w:firstRowLastColumn="0" w:lastRowFirstColumn="0" w:lastRowLastColumn="0"/>
+            <w:tcW w:w="271" w:type="pct"/>
+          </w:tcPr>
+          <w:p>
+            <w:pPr>
+              <w:rPr>
+                <w:b w:val="0"/>
+                <w:bCs w:val="0"/>
+              </w:rPr>
+            </w:pPr>
+            <w:r>
+              <w:rPr>
+                <w:b w:val="0"/>
+                <w:bCs w:val="0"/>
+              </w:rPr>
+              <w:t>1</w:t>
+            </w:r>
+          </w:p>
+        </w:tc>
+        <w:tc>
+          <w:tcPr>
+            <w:tcW w:w="271" w:type="pct"/>
+          </w:tcPr>
+          <w:p>
+            <w:pPr>
+              <w:cnfStyle w:val="000000000000" w:firstRow="0" w:lastRow="0" w:firstColumn="0" w:lastColumn="0" w:oddVBand="0" w:evenVBand="0" w:oddHBand="0" w:evenHBand="0" w:firstRowFirstColumn="0" w:firstRowLastColumn="0" w:lastRowFirstColumn="0" w:lastRowLastColumn="0"/>
+            </w:pPr>
+            <w:r>
+              <w:t>1</w:t>
+            </w:r>
+          </w:p>
+        </w:tc>
+        <w:tc>
+          <w:tcPr>
+            <w:tcW w:w="271" w:type="pct"/>
+          </w:tcPr>
+          <w:p>
+            <w:pPr>
+              <w:cnfStyle w:val="000000000000" w:firstRow="0" w:lastRow="0" w:firstColumn="0" w:lastColumn="0" w:oddVBand="0" w:evenVBand="0" w:oddHBand="0" w:evenHBand="0" w:firstRowFirstColumn="0" w:firstRowLastColumn="0" w:lastRowFirstColumn="0" w:lastRowLastColumn="0"/>
+            </w:pPr>
+            <w:r>
+              <w:t>0</w:t>
+            </w:r>
+          </w:p>
+        </w:tc>
+        <w:tc>
+          <w:tcPr>
+            <w:tcW w:w="134" w:type="pct"/>
+          </w:tcPr>
+          <w:p>
+            <w:pPr>
+              <w:cnfStyle w:val="000000000000" w:firstRow="0" w:lastRow="0" w:firstColumn="0" w:lastColumn="0" w:oddVBand="0" w:evenVBand="0" w:oddHBand="0" w:evenHBand="0" w:firstRowFirstColumn="0" w:firstRowLastColumn="0" w:lastRowFirstColumn="0" w:lastRowLastColumn="0"/>
+            </w:pPr>
+          </w:p>
+        </w:tc>
+        <w:tc>
+          <w:tcPr>
+            <w:tcW w:w="1237" w:type="pct"/>
+          </w:tcPr>
+          <w:p>
+            <w:pPr>
+              <w:cnfStyle w:val="000000000000" w:firstRow="0" w:lastRow="0" w:firstColumn="0" w:lastColumn="0" w:oddVBand="0" w:evenVBand="0" w:oddHBand="0" w:evenHBand="0" w:firstRowFirstColumn="0" w:firstRowLastColumn="0" w:lastRowFirstColumn="0" w:lastRowLastColumn="0"/>
+            </w:pPr>
+            <w:r>
+              <w:t>1</w:t>
+            </w:r>
+          </w:p>
+        </w:tc>
+        <w:tc>
+          <w:tcPr>
+            <w:tcW w:w="1411" w:type="pct"/>
+          </w:tcPr>
+          <w:p>
+            <w:pPr>
+              <w:cnfStyle w:val="000000000000" w:firstRow="0" w:lastRow="0" w:firstColumn="0" w:lastColumn="0" w:oddVBand="0" w:evenVBand="0" w:oddHBand="0" w:evenHBand="0" w:firstRowFirstColumn="0" w:firstRowLastColumn="0" w:lastRowFirstColumn="0" w:lastRowLastColumn="0"/>
+            </w:pPr>
+            <w:r>
+              <w:t>1</w:t>
+            </w:r>
+          </w:p>
+        </w:tc>
+        <w:tc>
+          <w:tcPr>
+            <w:tcW w:w="1406" w:type="pct"/>
+          </w:tcPr>
+          <w:p>
+            <w:pPr>
+              <w:cnfStyle w:val="000000000000" w:firstRow="0" w:lastRow="0" w:firstColumn="0" w:lastColumn="0" w:oddVBand="0" w:evenVBand="0" w:oddHBand="0" w:evenHBand="0" w:firstRowFirstColumn="0" w:firstRowLastColumn="0" w:lastRowFirstColumn="0" w:lastRowLastColumn="0"/>
+            </w:pPr>
+            <w:r>
+              <w:t>1</w:t>
+            </w:r>
+          </w:p>
+        </w:tc>
+      </w:tr>
+      <w:tr>
+        <w:tc>
+          <w:tcPr>
+            <w:cnfStyle w:val="001000000000" w:firstRow="0" w:lastRow="0" w:firstColumn="1" w:lastColumn="0" w:oddVBand="0" w:evenVBand="0" w:oddHBand="0" w:evenHBand="0" w:firstRowFirstColumn="0" w:firstRowLastColumn="0" w:lastRowFirstColumn="0" w:lastRowLastColumn="0"/>
+            <w:tcW w:w="271" w:type="pct"/>
+          </w:tcPr>
+          <w:p>
+            <w:pPr>
+              <w:rPr>
+                <w:b w:val="0"/>
+                <w:bCs w:val="0"/>
+              </w:rPr>
+            </w:pPr>
+            <w:r>
+              <w:rPr>
+                <w:b w:val="0"/>
+                <w:bCs w:val="0"/>
+              </w:rPr>
+              <w:t>1</w:t>
+            </w:r>
+          </w:p>
+        </w:tc>
+        <w:tc>
+          <w:tcPr>
+            <w:tcW w:w="271" w:type="pct"/>
+          </w:tcPr>
+          <w:p>
+            <w:pPr>
+              <w:cnfStyle w:val="000000000000" w:firstRow="0" w:lastRow="0" w:firstColumn="0" w:lastColumn="0" w:oddVBand="0" w:evenVBand="0" w:oddHBand="0" w:evenHBand="0" w:firstRowFirstColumn="0" w:firstRowLastColumn="0" w:lastRowFirstColumn="0" w:lastRowLastColumn="0"/>
+            </w:pPr>
+            <w:r>
+              <w:t>1</w:t>
+            </w:r>
+          </w:p>
+        </w:tc>
+        <w:tc>
+          <w:tcPr>
+            <w:tcW w:w="271" w:type="pct"/>
+          </w:tcPr>
+          <w:p>
+            <w:pPr>
+              <w:cnfStyle w:val="000000000000" w:firstRow="0" w:lastRow="0" w:firstColumn="0" w:lastColumn="0" w:oddVBand="0" w:evenVBand="0" w:oddHBand="0" w:evenHBand="0" w:firstRowFirstColumn="0" w:firstRowLastColumn="0" w:lastRowFirstColumn="0" w:lastRowLastColumn="0"/>
+            </w:pPr>
+            <w:r>
+              <w:t>1</w:t>
+            </w:r>
+          </w:p>
+        </w:tc>
+        <w:tc>
+          <w:tcPr>
+            <w:tcW w:w="134" w:type="pct"/>
+          </w:tcPr>
+          <w:p>
+            <w:pPr>
+              <w:cnfStyle w:val="000000000000" w:firstRow="0" w:lastRow="0" w:firstColumn="0" w:lastColumn="0" w:oddVBand="0" w:evenVBand="0" w:oddHBand="0" w:evenHBand="0" w:firstRowFirstColumn="0" w:firstRowLastColumn="0" w:lastRowFirstColumn="0" w:lastRowLastColumn="0"/>
+            </w:pPr>
+          </w:p>
+        </w:tc>
+        <w:tc>
+          <w:tcPr>
+            <w:tcW w:w="1237" w:type="pct"/>
+          </w:tcPr>
+          <w:p>
+            <w:pPr>
+              <w:cnfStyle w:val="000000000000" w:firstRow="0" w:lastRow="0" w:firstColumn="0" w:lastColumn="0" w:oddVBand="0" w:evenVBand="0" w:oddHBand="0" w:evenHBand="0" w:firstRowFirstColumn="0" w:firstRowLastColumn="0" w:lastRowFirstColumn="0" w:lastRowLastColumn="0"/>
+            </w:pPr>
+            <w:r>
+              <w:t>1</w:t>
+            </w:r>
+          </w:p>
+        </w:tc>
+        <w:tc>
+          <w:tcPr>
+            <w:tcW w:w="1411" w:type="pct"/>
+          </w:tcPr>
+          <w:p>
+            <w:pPr>
+              <w:cnfStyle w:val="000000000000" w:firstRow="0" w:lastRow="0" w:firstColumn="0" w:lastColumn="0" w:oddVBand="0" w:evenVBand="0" w:oddHBand="0" w:evenHBand="0" w:firstRowFirstColumn="0" w:firstRowLastColumn="0" w:lastRowFirstColumn="0" w:lastRowLastColumn="0"/>
+            </w:pPr>
+            <w:r>
+              <w:t>0</w:t>
+            </w:r>
+          </w:p>
+        </w:tc>
+        <w:tc>
+          <w:tcPr>
+            <w:tcW w:w="1406" w:type="pct"/>
+          </w:tcPr>
+          <w:p>
+            <w:pPr>
+              <w:cnfStyle w:val="000000000000" w:firstRow="0" w:lastRow="0" w:firstColumn="0" w:lastColumn="0" w:oddVBand="0" w:evenVBand="0" w:oddHBand="0" w:evenHBand="0" w:firstRowFirstColumn="0" w:firstRowLastColumn="0" w:lastRowFirstColumn="0" w:lastRowLastColumn="0"/>
+            </w:pPr>
+            <w:r>
+              <w:t>1</w:t>
+            </w:r>
+          </w:p>
+        </w:tc>
+      </w:tr>
+    </w:tbl>
     <w:p/>
+    <w:p>
+      <w:pPr>
+        <w:rPr>
+          <w:u w:val="single"/>
+        </w:rPr>
+      </w:pPr>
+      <w:r>
+        <w:rPr>
+          <w:noProof/>
+          <w:u w:val="single"/>
+        </w:rPr>
+        <mc:AlternateContent>
+          <mc:Choice Requires="wpg">
+            <w:drawing>
+              <wp:anchor distT="0" distB="0" distL="114300" distR="114300" simplePos="0" relativeHeight="251659264" behindDoc="0" locked="0" layoutInCell="1" allowOverlap="1" wp14:anchorId="543CD0F4" wp14:editId="3C28F622">
+                <wp:simplePos x="0" y="0"/>
+                <wp:positionH relativeFrom="column">
+                  <wp:posOffset>266700</wp:posOffset>
+                </wp:positionH>
+                <wp:positionV relativeFrom="paragraph">
+                  <wp:posOffset>67945</wp:posOffset>
+                </wp:positionV>
+                <wp:extent cx="4686300" cy="2695575"/>
+                <wp:effectExtent l="38100" t="38100" r="0" b="66675"/>
+                <wp:wrapNone/>
+                <wp:docPr id="42" name="Group 42"/>
+                <wp:cNvGraphicFramePr/>
+                <a:graphic xmlns:a="http://schemas.openxmlformats.org/drawingml/2006/main">
+                  <a:graphicData uri="http://schemas.microsoft.com/office/word/2010/wordprocessingGroup">
+                    <wpg:wgp>
+                      <wpg:cNvGrpSpPr/>
+                      <wpg:grpSpPr>
+                        <a:xfrm>
+                          <a:off x="0" y="0"/>
+                          <a:ext cx="4686300" cy="2695575"/>
+                          <a:chOff x="0" y="0"/>
+                          <a:chExt cx="4686300" cy="2695575"/>
+                        </a:xfrm>
+                      </wpg:grpSpPr>
+                      <wps:wsp>
+                        <wps:cNvPr id="34" name="Rectangle 34"/>
+                        <wps:cNvSpPr/>
+                        <wps:spPr>
+                          <a:xfrm>
+                            <a:off x="1019175" y="1133475"/>
+                            <a:ext cx="1440000" cy="1440000"/>
+                          </a:xfrm>
+                          <a:prstGeom prst="rect">
+                            <a:avLst/>
+                          </a:prstGeom>
+                          <a:solidFill>
+                            <a:schemeClr val="accent3">
+                              <a:alpha val="50000"/>
+                            </a:schemeClr>
+                          </a:solidFill>
+                          <a:ln>
+                            <a:solidFill>
+                              <a:schemeClr val="accent1">
+                                <a:shade val="50000"/>
+                              </a:schemeClr>
+                            </a:solidFill>
+                          </a:ln>
+                          <a:scene3d>
+                            <a:camera prst="obliqueTopLeft">
+                              <a:rot lat="0" lon="2999977" rev="0"/>
+                            </a:camera>
+                            <a:lightRig rig="morning" dir="t"/>
+                          </a:scene3d>
+                          <a:sp3d extrusionH="1270000" contourW="12700" prstMaterial="matte">
+                            <a:contourClr>
+                              <a:schemeClr val="tx1"/>
+                            </a:contourClr>
+                          </a:sp3d>
+                        </wps:spPr>
+                        <wps:style>
+                          <a:lnRef idx="2">
+                            <a:schemeClr val="accent1">
+                              <a:shade val="50000"/>
+                            </a:schemeClr>
+                          </a:lnRef>
+                          <a:fillRef idx="1">
+                            <a:schemeClr val="accent1"/>
+                          </a:fillRef>
+                          <a:effectRef idx="0">
+                            <a:schemeClr val="accent1"/>
+                          </a:effectRef>
+                          <a:fontRef idx="minor">
+                            <a:schemeClr val="lt1"/>
+                          </a:fontRef>
+                        </wps:style>
+                        <wps:bodyPr rot="0" spcFirstLastPara="0" vertOverflow="overflow" horzOverflow="overflow" vert="horz" wrap="square" lIns="91440" tIns="45720" rIns="91440" bIns="45720" numCol="1" spcCol="0" rtlCol="0" fromWordArt="0" anchor="ctr" anchorCtr="0" forceAA="0" compatLnSpc="1">
+                          <a:prstTxWarp prst="textNoShape">
+                            <a:avLst/>
+                          </a:prstTxWarp>
+                          <a:noAutofit/>
+                        </wps:bodyPr>
+                      </wps:wsp>
+                      <wps:wsp>
+                        <wps:cNvPr id="35" name="Straight Arrow Connector 35"/>
+                        <wps:cNvCnPr/>
+                        <wps:spPr>
+                          <a:xfrm flipH="1">
+                            <a:off x="2305050" y="0"/>
+                            <a:ext cx="19050" cy="2695575"/>
+                          </a:xfrm>
+                          <a:prstGeom prst="straightConnector1">
+                            <a:avLst/>
+                          </a:prstGeom>
+                          <a:ln w="25400">
+                            <a:headEnd type="triangle"/>
+                            <a:tailEnd type="none"/>
+                          </a:ln>
+                        </wps:spPr>
+                        <wps:style>
+                          <a:lnRef idx="1">
+                            <a:schemeClr val="dk1"/>
+                          </a:lnRef>
+                          <a:fillRef idx="0">
+                            <a:schemeClr val="dk1"/>
+                          </a:fillRef>
+                          <a:effectRef idx="0">
+                            <a:schemeClr val="dk1"/>
+                          </a:effectRef>
+                          <a:fontRef idx="minor">
+                            <a:schemeClr val="tx1"/>
+                          </a:fontRef>
+                        </wps:style>
+                        <wps:bodyPr/>
+                      </wps:wsp>
+                      <wps:wsp>
+                        <wps:cNvPr id="36" name="Straight Arrow Connector 36"/>
+                        <wps:cNvCnPr/>
+                        <wps:spPr>
+                          <a:xfrm flipH="1">
+                            <a:off x="2305050" y="2200275"/>
+                            <a:ext cx="2381250" cy="495300"/>
+                          </a:xfrm>
+                          <a:prstGeom prst="straightConnector1">
+                            <a:avLst/>
+                          </a:prstGeom>
+                          <a:ln w="25400">
+                            <a:headEnd type="triangle"/>
+                            <a:tailEnd type="none"/>
+                          </a:ln>
+                        </wps:spPr>
+                        <wps:style>
+                          <a:lnRef idx="1">
+                            <a:schemeClr val="dk1"/>
+                          </a:lnRef>
+                          <a:fillRef idx="0">
+                            <a:schemeClr val="dk1"/>
+                          </a:fillRef>
+                          <a:effectRef idx="0">
+                            <a:schemeClr val="dk1"/>
+                          </a:effectRef>
+                          <a:fontRef idx="minor">
+                            <a:schemeClr val="tx1"/>
+                          </a:fontRef>
+                        </wps:style>
+                        <wps:bodyPr/>
+                      </wps:wsp>
+                      <wps:wsp>
+                        <wps:cNvPr id="37" name="Straight Arrow Connector 37"/>
+                        <wps:cNvCnPr/>
+                        <wps:spPr>
+                          <a:xfrm>
+                            <a:off x="0" y="2228850"/>
+                            <a:ext cx="2305050" cy="457200"/>
+                          </a:xfrm>
+                          <a:prstGeom prst="straightConnector1">
+                            <a:avLst/>
+                          </a:prstGeom>
+                          <a:ln w="25400">
+                            <a:headEnd type="triangle"/>
+                            <a:tailEnd type="none"/>
+                          </a:ln>
+                        </wps:spPr>
+                        <wps:style>
+                          <a:lnRef idx="1">
+                            <a:schemeClr val="dk1"/>
+                          </a:lnRef>
+                          <a:fillRef idx="0">
+                            <a:schemeClr val="dk1"/>
+                          </a:fillRef>
+                          <a:effectRef idx="0">
+                            <a:schemeClr val="dk1"/>
+                          </a:effectRef>
+                          <a:fontRef idx="minor">
+                            <a:schemeClr val="tx1"/>
+                          </a:fontRef>
+                        </wps:style>
+                        <wps:bodyPr/>
+                      </wps:wsp>
+                    </wpg:wgp>
+                  </a:graphicData>
+                </a:graphic>
+              </wp:anchor>
+            </w:drawing>
+          </mc:Choice>
+          <mc:Fallback>
+            <w:pict>
+              <v:group w14:anchorId="30159323" id="Group 42" o:spid="_x0000_s1026" style="position:absolute;margin-left:21pt;margin-top:5.35pt;width:369pt;height:212.25pt;z-index:251659264" coordsize="46863,26955" o:gfxdata="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">
+                <v:rect id="Rectangle 34" o:spid="_x0000_s1027" style="position:absolute;left:10191;top:11334;width:14400;height:14400;visibility:visible;mso-wrap-style:square;v-text-anchor:middle" o:gfxdata="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" fillcolor="#a5a5a5 [3206]" strokecolor="#1f3763 [1604]" strokeweight="1pt">
+                  <v:fill opacity="32896f"/>
+                  <o:extrusion v:ext="view" rotationangle=",3276774fd" viewpoint="-100pt,-100pt" viewpointorigin="-.5" skewangle="0" type="perspective"/>
+                </v:rect>
+                <v:shapetype id="_x0000_t32" coordsize="21600,21600" o:spt="32" o:oned="t" path="m,l21600,21600e" filled="f">
+                  <v:path arrowok="t" fillok="f" o:connecttype="none"/>
+                  <o:lock v:ext="edit" shapetype="t"/>
+                </v:shapetype>
+                <v:shape id="Straight Arrow Connector 35" o:spid="_x0000_s1028" type="#_x0000_t32" style="position:absolute;left:23050;width:191;height:26955;flip:x;visibility:visible;mso-wrap-style:square" o:connectortype="straight" o:gfxdata="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" strokecolor="black [3200]" strokeweight="2pt">
+                  <v:stroke startarrow="block" joinstyle="miter"/>
+                </v:shape>
+                <v:shape id="Straight Arrow Connector 36" o:spid="_x0000_s1029" type="#_x0000_t32" style="position:absolute;left:23050;top:22002;width:23813;height:4953;flip:x;visibility:visible;mso-wrap-style:square" o:connectortype="straight" o:gfxdata="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" strokecolor="black [3200]" strokeweight="2pt">
+                  <v:stroke startarrow="block" joinstyle="miter"/>
+                </v:shape>
+                <v:shape id="Straight Arrow Connector 37" o:spid="_x0000_s1030" type="#_x0000_t32" style="position:absolute;top:22288;width:23050;height:4572;visibility:visible;mso-wrap-style:square" o:connectortype="straight" o:gfxdata="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" strokecolor="black [3200]" strokeweight="2pt">
+                  <v:stroke startarrow="block" joinstyle="miter"/>
+                </v:shape>
+              </v:group>
+            </w:pict>
+          </mc:Fallback>
+        </mc:AlternateContent>
+      </w:r>
+      <w:r>
+        <w:rPr>
+          <w:noProof/>
+          <w:u w:val="single"/>
+        </w:rPr>
+        <mc:AlternateContent>
+          <mc:Choice Requires="wps">
+            <w:drawing>
+              <wp:anchor distT="0" distB="0" distL="114300" distR="114300" simplePos="0" relativeHeight="251662336" behindDoc="0" locked="0" layoutInCell="1" allowOverlap="1" wp14:anchorId="0A7759DC" wp14:editId="1FBF08CB">
+                <wp:simplePos x="0" y="0"/>
+                <wp:positionH relativeFrom="margin">
+                  <wp:align>center</wp:align>
+                </wp:positionH>
+                <wp:positionV relativeFrom="paragraph">
+                  <wp:posOffset>20320</wp:posOffset>
+                </wp:positionV>
+                <wp:extent cx="361950" cy="342900"/>
+                <wp:effectExtent l="0" t="0" r="0" b="0"/>
+                <wp:wrapNone/>
+                <wp:docPr id="41" name="Text Box 41"/>
+                <wp:cNvGraphicFramePr/>
+                <a:graphic xmlns:a="http://schemas.openxmlformats.org/drawingml/2006/main">
+                  <a:graphicData uri="http://schemas.microsoft.com/office/word/2010/wordprocessingShape">
+                    <wps:wsp>
+                      <wps:cNvSpPr txBox="1"/>
+                      <wps:spPr>
+                        <a:xfrm>
+                          <a:off x="0" y="0"/>
+                          <a:ext cx="361950" cy="342900"/>
+                        </a:xfrm>
+                        <a:prstGeom prst="rect">
+                          <a:avLst/>
+                        </a:prstGeom>
+                        <a:solidFill>
+                          <a:schemeClr val="lt1"/>
+                        </a:solidFill>
+                        <a:ln w="6350">
+                          <a:noFill/>
+                        </a:ln>
+                      </wps:spPr>
+                      <wps:txbx>
+                        <w:txbxContent>
+                          <w:p>
+                            <w:r>
+                              <w:t>X3</w:t>
+                            </w:r>
+                          </w:p>
+                        </w:txbxContent>
+                      </wps:txbx>
+                      <wps:bodyPr rot="0" spcFirstLastPara="0" vertOverflow="overflow" horzOverflow="overflow" vert="horz" wrap="square" lIns="91440" tIns="45720" rIns="91440" bIns="45720" numCol="1" spcCol="0" rtlCol="0" fromWordArt="0" anchor="t" anchorCtr="0" forceAA="0" compatLnSpc="1">
+                        <a:prstTxWarp prst="textNoShape">
+                          <a:avLst/>
+                        </a:prstTxWarp>
+                        <a:noAutofit/>
+                      </wps:bodyPr>
+                    </wps:wsp>
+                  </a:graphicData>
+                </a:graphic>
+                <wp14:sizeRelH relativeFrom="margin">
+                  <wp14:pctWidth>0</wp14:pctWidth>
+                </wp14:sizeRelH>
+              </wp:anchor>
+            </w:drawing>
+          </mc:Choice>
+          <mc:Fallback>
+            <w:pict>
+              <v:shapetype w14:anchorId="0A7759DC" id="_x0000_t202" coordsize="21600,21600" o:spt="202" path="m,l,21600r21600,l21600,xe">
+                <v:stroke joinstyle="miter"/>
+                <v:path gradientshapeok="t" o:connecttype="rect"/>
+              </v:shapetype>
+              <v:shape id="Text Box 41" o:spid="_x0000_s1026" type="#_x0000_t202" style="position:absolute;margin-left:0;margin-top:1.6pt;width:28.5pt;height:27pt;z-index:251662336;visibility:visible;mso-wrap-style:square;mso-width-percent:0;mso-wrap-distance-left:9pt;mso-wrap-distance-top:0;mso-wrap-distance-right:9pt;mso-wrap-distance-bottom:0;mso-position-horizontal:center;mso-position-horizontal-relative:margin;mso-position-vertical:absolute;mso-position-vertical-relative:text;mso-width-percent:0;mso-width-relative:margin;v-text-anchor:top" o:gfxdata="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" fillcolor="white [3201]" stroked="f" strokeweight=".5pt">
+                <v:textbox>
+                  <w:txbxContent>
+                    <w:p>
+                      <w:r>
+                        <w:t>X3</w:t>
+                      </w:r>
+                    </w:p>
+                  </w:txbxContent>
+                </v:textbox>
+                <w10:wrap anchorx="margin"/>
+              </v:shape>
+            </w:pict>
+          </mc:Fallback>
+        </mc:AlternateContent>
+      </w:r>
+      <w:r>
+        <w:rPr>
+          <w:u w:val="single"/>
+        </w:rPr>
+        <w:t>Diagrams</w:t>
+      </w:r>
+    </w:p>
+    <w:p>
+      <w:r>
+        <w:rPr>
+          <w:noProof/>
+          <w:u w:val="single"/>
+        </w:rPr>
+        <mc:AlternateContent>
+          <mc:Choice Requires="wps">
+            <w:drawing>
+              <wp:anchor distT="0" distB="0" distL="114300" distR="114300" simplePos="0" relativeHeight="251669504" behindDoc="0" locked="0" layoutInCell="1" allowOverlap="1" wp14:anchorId="7EC10C3D" wp14:editId="4EFF7EB7">
+                <wp:simplePos x="0" y="0"/>
+                <wp:positionH relativeFrom="column">
+                  <wp:posOffset>2743200</wp:posOffset>
+                </wp:positionH>
+                <wp:positionV relativeFrom="paragraph">
+                  <wp:posOffset>1001395</wp:posOffset>
+                </wp:positionV>
+                <wp:extent cx="647700" cy="352425"/>
+                <wp:effectExtent l="0" t="0" r="0" b="9525"/>
+                <wp:wrapNone/>
+                <wp:docPr id="50" name="Text Box 50"/>
+                <wp:cNvGraphicFramePr/>
+                <a:graphic xmlns:a="http://schemas.openxmlformats.org/drawingml/2006/main">
+                  <a:graphicData uri="http://schemas.microsoft.com/office/word/2010/wordprocessingShape">
+                    <wps:wsp>
+                      <wps:cNvSpPr txBox="1"/>
+                      <wps:spPr>
+                        <a:xfrm>
+                          <a:off x="0" y="0"/>
+                          <a:ext cx="647700" cy="352425"/>
+                        </a:xfrm>
+                        <a:prstGeom prst="rect">
+                          <a:avLst/>
+                        </a:prstGeom>
+                        <a:solidFill>
+                          <a:schemeClr val="lt1"/>
+                        </a:solidFill>
+                        <a:ln w="6350">
+                          <a:noFill/>
+                        </a:ln>
+                      </wps:spPr>
+                      <wps:txbx>
+                        <w:txbxContent>
+                          <w:p>
+                            <w:r>
+                              <w:t>(0, 0, 1)</w:t>
+                            </w:r>
+                          </w:p>
+                        </w:txbxContent>
+                      </wps:txbx>
+                      <wps:bodyPr rot="0" spcFirstLastPara="0" vertOverflow="overflow" horzOverflow="overflow" vert="horz" wrap="square" lIns="91440" tIns="45720" rIns="91440" bIns="45720" numCol="1" spcCol="0" rtlCol="0" fromWordArt="0" anchor="t" anchorCtr="0" forceAA="0" compatLnSpc="1">
+                        <a:prstTxWarp prst="textNoShape">
+                          <a:avLst/>
+                        </a:prstTxWarp>
+                        <a:noAutofit/>
+                      </wps:bodyPr>
+                    </wps:wsp>
+                  </a:graphicData>
+                </a:graphic>
+                <wp14:sizeRelH relativeFrom="margin">
+                  <wp14:pctWidth>0</wp14:pctWidth>
+                </wp14:sizeRelH>
+                <wp14:sizeRelV relativeFrom="margin">
+                  <wp14:pctHeight>0</wp14:pctHeight>
+                </wp14:sizeRelV>
+              </wp:anchor>
+            </w:drawing>
+          </mc:Choice>
+          <mc:Fallback>
+            <w:pict>
+              <v:shape w14:anchorId="7EC10C3D" id="Text Box 50" o:spid="_x0000_s1027" type="#_x0000_t202" style="position:absolute;margin-left:3in;margin-top:78.85pt;width:51pt;height:27.75pt;z-index:251669504;visibility:visible;mso-wrap-style:square;mso-width-percent:0;mso-height-percent:0;mso-wrap-distance-left:9pt;mso-wrap-distance-top:0;mso-wrap-distance-right:9pt;mso-wrap-distance-bottom:0;mso-position-horizontal:absolute;mso-position-horizontal-relative:text;mso-position-vertical:absolute;mso-position-vertical-relative:text;mso-width-percent:0;mso-height-percent:0;mso-width-relative:margin;mso-height-relative:margin;v-text-anchor:top" o:gfxdata="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" fillcolor="white [3201]" stroked="f" strokeweight=".5pt">
+                <v:textbox>
+                  <w:txbxContent>
+                    <w:p>
+                      <w:r>
+                        <w:t>(0, 0, 1)</w:t>
+                      </w:r>
+                    </w:p>
+                  </w:txbxContent>
+                </v:textbox>
+              </v:shape>
+            </w:pict>
+          </mc:Fallback>
+        </mc:AlternateContent>
+      </w:r>
+      <w:r>
+        <w:rPr>
+          <w:noProof/>
+          <w:u w:val="single"/>
+        </w:rPr>
+        <mc:AlternateContent>
+          <mc:Choice Requires="wps">
+            <w:drawing>
+              <wp:anchor distT="0" distB="0" distL="114300" distR="114300" simplePos="0" relativeHeight="251670528" behindDoc="0" locked="0" layoutInCell="1" allowOverlap="1" wp14:anchorId="3AAD0461" wp14:editId="1A8DC52C">
+                <wp:simplePos x="0" y="0"/>
+                <wp:positionH relativeFrom="column">
+                  <wp:posOffset>1695450</wp:posOffset>
+                </wp:positionH>
+                <wp:positionV relativeFrom="paragraph">
+                  <wp:posOffset>172720</wp:posOffset>
+                </wp:positionV>
+                <wp:extent cx="647700" cy="352425"/>
+                <wp:effectExtent l="0" t="0" r="0" b="9525"/>
+                <wp:wrapNone/>
+                <wp:docPr id="51" name="Text Box 51"/>
+                <wp:cNvGraphicFramePr/>
+                <a:graphic xmlns:a="http://schemas.openxmlformats.org/drawingml/2006/main">
+                  <a:graphicData uri="http://schemas.microsoft.com/office/word/2010/wordprocessingShape">
+                    <wps:wsp>
+                      <wps:cNvSpPr txBox="1"/>
+                      <wps:spPr>
+                        <a:xfrm>
+                          <a:off x="0" y="0"/>
+                          <a:ext cx="647700" cy="352425"/>
+                        </a:xfrm>
+                        <a:prstGeom prst="rect">
+                          <a:avLst/>
+                        </a:prstGeom>
+                        <a:solidFill>
+                          <a:schemeClr val="lt1"/>
+                        </a:solidFill>
+                        <a:ln w="6350">
+                          <a:noFill/>
+                        </a:ln>
+                      </wps:spPr>
+                      <wps:txbx>
+                        <w:txbxContent>
+                          <w:p>
+                            <w:r>
+                              <w:t>(1, 1, 1)</w:t>
+                            </w:r>
+                          </w:p>
+                        </w:txbxContent>
+                      </wps:txbx>
+                      <wps:bodyPr rot="0" spcFirstLastPara="0" vertOverflow="overflow" horzOverflow="overflow" vert="horz" wrap="square" lIns="91440" tIns="45720" rIns="91440" bIns="45720" numCol="1" spcCol="0" rtlCol="0" fromWordArt="0" anchor="t" anchorCtr="0" forceAA="0" compatLnSpc="1">
+                        <a:prstTxWarp prst="textNoShape">
+                          <a:avLst/>
+                        </a:prstTxWarp>
+                        <a:noAutofit/>
+                      </wps:bodyPr>
+                    </wps:wsp>
+                  </a:graphicData>
+                </a:graphic>
+                <wp14:sizeRelH relativeFrom="margin">
+                  <wp14:pctWidth>0</wp14:pctWidth>
+                </wp14:sizeRelH>
+                <wp14:sizeRelV relativeFrom="margin">
+                  <wp14:pctHeight>0</wp14:pctHeight>
+                </wp14:sizeRelV>
+              </wp:anchor>
+            </w:drawing>
+          </mc:Choice>
+          <mc:Fallback>
+            <w:pict>
+              <v:shape w14:anchorId="3AAD0461" id="Text Box 51" o:spid="_x0000_s1028" type="#_x0000_t202" style="position:absolute;margin-left:133.5pt;margin-top:13.6pt;width:51pt;height:27.75pt;z-index:251670528;visibility:visible;mso-wrap-style:square;mso-width-percent:0;mso-height-percent:0;mso-wrap-distance-left:9pt;mso-wrap-distance-top:0;mso-wrap-distance-right:9pt;mso-wrap-distance-bottom:0;mso-position-horizontal:absolute;mso-position-horizontal-relative:text;mso-position-vertical:absolute;mso-position-vertical-relative:text;mso-width-percent:0;mso-height-percent:0;mso-width-relative:margin;mso-height-relative:margin;v-text-anchor:top" o:gfxdata="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" fillcolor="white [3201]" stroked="f" strokeweight=".5pt">
+                <v:textbox>
+                  <w:txbxContent>
+                    <w:p>
+                      <w:r>
+                        <w:t>(1, 1, 1)</w:t>
+                      </w:r>
+                    </w:p>
+                  </w:txbxContent>
+                </v:textbox>
+              </v:shape>
+            </w:pict>
+          </mc:Fallback>
+        </mc:AlternateContent>
+      </w:r>
+      <w:r>
+        <w:rPr>
+          <w:noProof/>
+          <w:u w:val="single"/>
+        </w:rPr>
+        <mc:AlternateContent>
+          <mc:Choice Requires="wps">
+            <w:drawing>
+              <wp:anchor distT="0" distB="0" distL="114300" distR="114300" simplePos="0" relativeHeight="251668480" behindDoc="0" locked="0" layoutInCell="1" allowOverlap="1" wp14:anchorId="4BD1EAD9" wp14:editId="4F2B53B5">
+                <wp:simplePos x="0" y="0"/>
+                <wp:positionH relativeFrom="column">
+                  <wp:posOffset>2276475</wp:posOffset>
+                </wp:positionH>
+                <wp:positionV relativeFrom="paragraph">
+                  <wp:posOffset>1896745</wp:posOffset>
+                </wp:positionV>
+                <wp:extent cx="676275" cy="352425"/>
+                <wp:effectExtent l="0" t="0" r="9525" b="9525"/>
+                <wp:wrapNone/>
+                <wp:docPr id="49" name="Text Box 49"/>
+                <wp:cNvGraphicFramePr/>
+                <a:graphic xmlns:a="http://schemas.openxmlformats.org/drawingml/2006/main">
+                  <a:graphicData uri="http://schemas.microsoft.com/office/word/2010/wordprocessingShape">
+                    <wps:wsp>
+                      <wps:cNvSpPr txBox="1"/>
+                      <wps:spPr>
+                        <a:xfrm>
+                          <a:off x="0" y="0"/>
+                          <a:ext cx="676275" cy="352425"/>
+                        </a:xfrm>
+                        <a:prstGeom prst="rect">
+                          <a:avLst/>
+                        </a:prstGeom>
+                        <a:solidFill>
+                          <a:schemeClr val="lt1"/>
+                        </a:solidFill>
+                        <a:ln w="6350">
+                          <a:noFill/>
+                        </a:ln>
+                      </wps:spPr>
+                      <wps:txbx>
+                        <w:txbxContent>
+                          <w:p>
+                            <w:r>
+                              <w:t>(1, 1, 0)</w:t>
+                            </w:r>
+                          </w:p>
+                        </w:txbxContent>
+                      </wps:txbx>
+                      <wps:bodyPr rot="0" spcFirstLastPara="0" vertOverflow="overflow" horzOverflow="overflow" vert="horz" wrap="square" lIns="91440" tIns="45720" rIns="91440" bIns="45720" numCol="1" spcCol="0" rtlCol="0" fromWordArt="0" anchor="t" anchorCtr="0" forceAA="0" compatLnSpc="1">
+                        <a:prstTxWarp prst="textNoShape">
+                          <a:avLst/>
+                        </a:prstTxWarp>
+                        <a:noAutofit/>
+                      </wps:bodyPr>
+                    </wps:wsp>
+                  </a:graphicData>
+                </a:graphic>
+                <wp14:sizeRelH relativeFrom="margin">
+                  <wp14:pctWidth>0</wp14:pctWidth>
+                </wp14:sizeRelH>
+                <wp14:sizeRelV relativeFrom="margin">
+                  <wp14:pctHeight>0</wp14:pctHeight>
+                </wp14:sizeRelV>
+              </wp:anchor>
+            </w:drawing>
+          </mc:Choice>
+          <mc:Fallback>
+            <w:pict>
+              <v:shape w14:anchorId="4BD1EAD9" id="Text Box 49" o:spid="_x0000_s1029" type="#_x0000_t202" style="position:absolute;margin-left:179.25pt;margin-top:149.35pt;width:53.25pt;height:27.75pt;z-index:251668480;visibility:visible;mso-wrap-style:square;mso-width-percent:0;mso-height-percent:0;mso-wrap-distance-left:9pt;mso-wrap-distance-top:0;mso-wrap-distance-right:9pt;mso-wrap-distance-bottom:0;mso-position-horizontal:absolute;mso-position-horizontal-relative:text;mso-position-vertical:absolute;mso-position-vertical-relative:text;mso-width-percent:0;mso-height-percent:0;mso-width-relative:margin;mso-height-relative:margin;v-text-anchor:top" o:gfxdata="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" fillcolor="white [3201]" stroked="f" strokeweight=".5pt">
+                <v:textbox>
+                  <w:txbxContent>
+                    <w:p>
+                      <w:r>
+                        <w:t>(1, 1, 0)</w:t>
+                      </w:r>
+                    </w:p>
+                  </w:txbxContent>
+                </v:textbox>
+              </v:shape>
+            </w:pict>
+          </mc:Fallback>
+        </mc:AlternateContent>
+      </w:r>
+      <w:r>
+        <w:rPr>
+          <w:noProof/>
+          <w:u w:val="single"/>
+        </w:rPr>
+        <mc:AlternateContent>
+          <mc:Choice Requires="wps">
+            <w:drawing>
+              <wp:anchor distT="0" distB="0" distL="114300" distR="114300" simplePos="0" relativeHeight="251666432" behindDoc="0" locked="0" layoutInCell="1" allowOverlap="1" wp14:anchorId="4C372E87" wp14:editId="7C00E0D5">
+                <wp:simplePos x="0" y="0"/>
+                <wp:positionH relativeFrom="column">
+                  <wp:posOffset>809626</wp:posOffset>
+                </wp:positionH>
+                <wp:positionV relativeFrom="paragraph">
+                  <wp:posOffset>629920</wp:posOffset>
+                </wp:positionV>
+                <wp:extent cx="647700" cy="352425"/>
+                <wp:effectExtent l="0" t="0" r="0" b="9525"/>
+                <wp:wrapNone/>
+                <wp:docPr id="47" name="Text Box 47"/>
+                <wp:cNvGraphicFramePr/>
+                <a:graphic xmlns:a="http://schemas.openxmlformats.org/drawingml/2006/main">
+                  <a:graphicData uri="http://schemas.microsoft.com/office/word/2010/wordprocessingShape">
+                    <wps:wsp>
+                      <wps:cNvSpPr txBox="1"/>
+                      <wps:spPr>
+                        <a:xfrm>
+                          <a:off x="0" y="0"/>
+                          <a:ext cx="647700" cy="352425"/>
+                        </a:xfrm>
+                        <a:prstGeom prst="rect">
+                          <a:avLst/>
+                        </a:prstGeom>
+                        <a:solidFill>
+                          <a:schemeClr val="lt1"/>
+                        </a:solidFill>
+                        <a:ln w="6350">
+                          <a:noFill/>
+                        </a:ln>
+                      </wps:spPr>
+                      <wps:txbx>
+                        <w:txbxContent>
+                          <w:p>
+                            <w:r>
+                              <w:t>(1, 0, 1)</w:t>
+                            </w:r>
+                          </w:p>
+                        </w:txbxContent>
+                      </wps:txbx>
+                      <wps:bodyPr rot="0" spcFirstLastPara="0" vertOverflow="overflow" horzOverflow="overflow" vert="horz" wrap="square" lIns="91440" tIns="45720" rIns="91440" bIns="45720" numCol="1" spcCol="0" rtlCol="0" fromWordArt="0" anchor="t" anchorCtr="0" forceAA="0" compatLnSpc="1">
+                        <a:prstTxWarp prst="textNoShape">
+                          <a:avLst/>
+                        </a:prstTxWarp>
+                        <a:noAutofit/>
+                      </wps:bodyPr>
+                    </wps:wsp>
+                  </a:graphicData>
+                </a:graphic>
+                <wp14:sizeRelH relativeFrom="margin">
+                  <wp14:pctWidth>0</wp14:pctWidth>
+                </wp14:sizeRelH>
+                <wp14:sizeRelV relativeFrom="margin">
+                  <wp14:pctHeight>0</wp14:pctHeight>
+                </wp14:sizeRelV>
+              </wp:anchor>
+            </w:drawing>
+          </mc:Choice>
+          <mc:Fallback>
+            <w:pict>
+              <v:shape w14:anchorId="4C372E87" id="Text Box 47" o:spid="_x0000_s1030" type="#_x0000_t202" style="position:absolute;margin-left:63.75pt;margin-top:49.6pt;width:51pt;height:27.75pt;z-index:251666432;visibility:visible;mso-wrap-style:square;mso-width-percent:0;mso-height-percent:0;mso-wrap-distance-left:9pt;mso-wrap-distance-top:0;mso-wrap-distance-right:9pt;mso-wrap-distance-bottom:0;mso-position-horizontal:absolute;mso-position-horizontal-relative:text;mso-position-vertical:absolute;mso-position-vertical-relative:text;mso-width-percent:0;mso-height-percent:0;mso-width-relative:margin;mso-height-relative:margin;v-text-anchor:top" o:gfxdata="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" fillcolor="white [3201]" stroked="f" strokeweight=".5pt">
+                <v:textbox>
+                  <w:txbxContent>
+                    <w:p>
+                      <w:r>
+                        <w:t>(1, 0, 1)</w:t>
+                      </w:r>
+                    </w:p>
+                  </w:txbxContent>
+                </v:textbox>
+              </v:shape>
+            </w:pict>
+          </mc:Fallback>
+        </mc:AlternateContent>
+      </w:r>
+      <w:r>
+        <w:rPr>
+          <w:noProof/>
+          <w:u w:val="single"/>
+        </w:rPr>
+        <mc:AlternateContent>
+          <mc:Choice Requires="wps">
+            <w:drawing>
+              <wp:anchor distT="0" distB="0" distL="114300" distR="114300" simplePos="0" relativeHeight="251667456" behindDoc="0" locked="0" layoutInCell="1" allowOverlap="1" wp14:anchorId="48BE4BE1" wp14:editId="4771E45C">
+                <wp:simplePos x="0" y="0"/>
+                <wp:positionH relativeFrom="column">
+                  <wp:posOffset>3495675</wp:posOffset>
+                </wp:positionH>
+                <wp:positionV relativeFrom="paragraph">
+                  <wp:posOffset>580390</wp:posOffset>
+                </wp:positionV>
+                <wp:extent cx="676275" cy="352425"/>
+                <wp:effectExtent l="0" t="0" r="9525" b="9525"/>
+                <wp:wrapNone/>
+                <wp:docPr id="48" name="Text Box 48"/>
+                <wp:cNvGraphicFramePr/>
+                <a:graphic xmlns:a="http://schemas.openxmlformats.org/drawingml/2006/main">
+                  <a:graphicData uri="http://schemas.microsoft.com/office/word/2010/wordprocessingShape">
+                    <wps:wsp>
+                      <wps:cNvSpPr txBox="1"/>
+                      <wps:spPr>
+                        <a:xfrm>
+                          <a:off x="0" y="0"/>
+                          <a:ext cx="676275" cy="352425"/>
+                        </a:xfrm>
+                        <a:prstGeom prst="rect">
+                          <a:avLst/>
+                        </a:prstGeom>
+                        <a:solidFill>
+                          <a:schemeClr val="lt1"/>
+                        </a:solidFill>
+                        <a:ln w="6350">
+                          <a:noFill/>
+                        </a:ln>
+                      </wps:spPr>
+                      <wps:txbx>
+                        <w:txbxContent>
+                          <w:p>
+                            <w:r>
+                              <w:t>(0, 1, 1)</w:t>
+                            </w:r>
+                          </w:p>
+                        </w:txbxContent>
+                      </wps:txbx>
+                      <wps:bodyPr rot="0" spcFirstLastPara="0" vertOverflow="overflow" horzOverflow="overflow" vert="horz" wrap="square" lIns="91440" tIns="45720" rIns="91440" bIns="45720" numCol="1" spcCol="0" rtlCol="0" fromWordArt="0" anchor="t" anchorCtr="0" forceAA="0" compatLnSpc="1">
+                        <a:prstTxWarp prst="textNoShape">
+                          <a:avLst/>
+                        </a:prstTxWarp>
+                        <a:noAutofit/>
+                      </wps:bodyPr>
+                    </wps:wsp>
+                  </a:graphicData>
+                </a:graphic>
+                <wp14:sizeRelH relativeFrom="margin">
+                  <wp14:pctWidth>0</wp14:pctWidth>
+                </wp14:sizeRelH>
+                <wp14:sizeRelV relativeFrom="margin">
+                  <wp14:pctHeight>0</wp14:pctHeight>
+                </wp14:sizeRelV>
+              </wp:anchor>
+            </w:drawing>
+          </mc:Choice>
+          <mc:Fallback>
+            <w:pict>
+              <v:shape w14:anchorId="48BE4BE1" id="Text Box 48" o:spid="_x0000_s1031" type="#_x0000_t202" style="position:absolute;margin-left:275.25pt;margin-top:45.7pt;width:53.25pt;height:27.75pt;z-index:251667456;visibility:visible;mso-wrap-style:square;mso-width-percent:0;mso-height-percent:0;mso-wrap-distance-left:9pt;mso-wrap-distance-top:0;mso-wrap-distance-right:9pt;mso-wrap-distance-bottom:0;mso-position-horizontal:absolute;mso-position-horizontal-relative:text;mso-position-vertical:absolute;mso-position-vertical-relative:text;mso-width-percent:0;mso-height-percent:0;mso-width-relative:margin;mso-height-relative:margin;v-text-anchor:top" o:gfxdata="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" fillcolor="white [3201]" stroked="f" strokeweight=".5pt">
+                <v:textbox>
+                  <w:txbxContent>
+                    <w:p>
+                      <w:r>
+                        <w:t>(0, 1, 1)</w:t>
+                      </w:r>
+                    </w:p>
+                  </w:txbxContent>
+                </v:textbox>
+              </v:shape>
+            </w:pict>
+          </mc:Fallback>
+        </mc:AlternateContent>
+      </w:r>
+      <w:r>
+        <w:rPr>
+          <w:noProof/>
+          <w:u w:val="single"/>
+        </w:rPr>
+        <mc:AlternateContent>
+          <mc:Choice Requires="wps">
+            <w:drawing>
+              <wp:anchor distT="0" distB="0" distL="114300" distR="114300" simplePos="0" relativeHeight="251665408" behindDoc="0" locked="0" layoutInCell="1" allowOverlap="1" wp14:anchorId="77526D4B" wp14:editId="3037C837">
+                <wp:simplePos x="0" y="0"/>
+                <wp:positionH relativeFrom="column">
+                  <wp:posOffset>1038225</wp:posOffset>
+                </wp:positionH>
+                <wp:positionV relativeFrom="paragraph">
+                  <wp:posOffset>2268220</wp:posOffset>
+                </wp:positionV>
+                <wp:extent cx="676275" cy="352425"/>
+                <wp:effectExtent l="0" t="0" r="9525" b="9525"/>
+                <wp:wrapNone/>
+                <wp:docPr id="46" name="Text Box 46"/>
+                <wp:cNvGraphicFramePr/>
+                <a:graphic xmlns:a="http://schemas.openxmlformats.org/drawingml/2006/main">
+                  <a:graphicData uri="http://schemas.microsoft.com/office/word/2010/wordprocessingShape">
+                    <wps:wsp>
+                      <wps:cNvSpPr txBox="1"/>
+                      <wps:spPr>
+                        <a:xfrm>
+                          <a:off x="0" y="0"/>
+                          <a:ext cx="676275" cy="352425"/>
+                        </a:xfrm>
+                        <a:prstGeom prst="rect">
+                          <a:avLst/>
+                        </a:prstGeom>
+                        <a:solidFill>
+                          <a:schemeClr val="lt1"/>
+                        </a:solidFill>
+                        <a:ln w="6350">
+                          <a:noFill/>
+                        </a:ln>
+                      </wps:spPr>
+                      <wps:txbx>
+                        <w:txbxContent>
+                          <w:p>
+                            <w:r>
+                              <w:t>(1, 0, 0)</w:t>
+                            </w:r>
+                          </w:p>
+                        </w:txbxContent>
+                      </wps:txbx>
+                      <wps:bodyPr rot="0" spcFirstLastPara="0" vertOverflow="overflow" horzOverflow="overflow" vert="horz" wrap="square" lIns="91440" tIns="45720" rIns="91440" bIns="45720" numCol="1" spcCol="0" rtlCol="0" fromWordArt="0" anchor="t" anchorCtr="0" forceAA="0" compatLnSpc="1">
+                        <a:prstTxWarp prst="textNoShape">
+                          <a:avLst/>
+                        </a:prstTxWarp>
+                        <a:noAutofit/>
+                      </wps:bodyPr>
+                    </wps:wsp>
+                  </a:graphicData>
+                </a:graphic>
+                <wp14:sizeRelH relativeFrom="margin">
+                  <wp14:pctWidth>0</wp14:pctWidth>
+                </wp14:sizeRelH>
+                <wp14:sizeRelV relativeFrom="margin">
+                  <wp14:pctHeight>0</wp14:pctHeight>
+                </wp14:sizeRelV>
+              </wp:anchor>
+            </w:drawing>
+          </mc:Choice>
+          <mc:Fallback>
+            <w:pict>
+              <v:shape w14:anchorId="77526D4B" id="Text Box 46" o:spid="_x0000_s1032" type="#_x0000_t202" style="position:absolute;margin-left:81.75pt;margin-top:178.6pt;width:53.25pt;height:27.75pt;z-index:251665408;visibility:visible;mso-wrap-style:square;mso-width-percent:0;mso-height-percent:0;mso-wrap-distance-left:9pt;mso-wrap-distance-top:0;mso-wrap-distance-right:9pt;mso-wrap-distance-bottom:0;mso-position-horizontal:absolute;mso-position-horizontal-relative:text;mso-position-vertical:absolute;mso-position-vertical-relative:text;mso-width-percent:0;mso-height-percent:0;mso-width-relative:margin;mso-height-relative:margin;v-text-anchor:top" o:gfxdata="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" fillcolor="white [3201]" stroked="f" strokeweight=".5pt">
+                <v:textbox>
+                  <w:txbxContent>
+                    <w:p>
+                      <w:r>
+                        <w:t>(1, 0, 0)</w:t>
+                      </w:r>
+                    </w:p>
+                  </w:txbxContent>
+                </v:textbox>
+              </v:shape>
+            </w:pict>
+          </mc:Fallback>
+        </mc:AlternateContent>
+      </w:r>
+      <w:r>
+        <w:rPr>
+          <w:noProof/>
+          <w:u w:val="single"/>
+        </w:rPr>
+        <mc:AlternateContent>
+          <mc:Choice Requires="wps">
+            <w:drawing>
+              <wp:anchor distT="0" distB="0" distL="114300" distR="114300" simplePos="0" relativeHeight="251664384" behindDoc="0" locked="0" layoutInCell="1" allowOverlap="1" wp14:anchorId="6708A418" wp14:editId="518C1CD0">
+                <wp:simplePos x="0" y="0"/>
+                <wp:positionH relativeFrom="column">
+                  <wp:posOffset>3190875</wp:posOffset>
+                </wp:positionH>
+                <wp:positionV relativeFrom="paragraph">
+                  <wp:posOffset>2382520</wp:posOffset>
+                </wp:positionV>
+                <wp:extent cx="971550" cy="342900"/>
+                <wp:effectExtent l="0" t="0" r="0" b="0"/>
+                <wp:wrapNone/>
+                <wp:docPr id="45" name="Text Box 45"/>
+                <wp:cNvGraphicFramePr/>
+                <a:graphic xmlns:a="http://schemas.openxmlformats.org/drawingml/2006/main">
+                  <a:graphicData uri="http://schemas.microsoft.com/office/word/2010/wordprocessingShape">
+                    <wps:wsp>
+                      <wps:cNvSpPr txBox="1"/>
+                      <wps:spPr>
+                        <a:xfrm>
+                          <a:off x="0" y="0"/>
+                          <a:ext cx="971550" cy="342900"/>
+                        </a:xfrm>
+                        <a:prstGeom prst="rect">
+                          <a:avLst/>
+                        </a:prstGeom>
+                        <a:solidFill>
+                          <a:schemeClr val="lt1"/>
+                        </a:solidFill>
+                        <a:ln w="6350">
+                          <a:noFill/>
+                        </a:ln>
+                      </wps:spPr>
+                      <wps:txbx>
+                        <w:txbxContent>
+                          <w:p>
+                            <w:r>
+                              <w:t>(0, 1, 0)</w:t>
+                            </w:r>
+                          </w:p>
+                        </w:txbxContent>
+                      </wps:txbx>
+                      <wps:bodyPr rot="0" spcFirstLastPara="0" vertOverflow="overflow" horzOverflow="overflow" vert="horz" wrap="square" lIns="91440" tIns="45720" rIns="91440" bIns="45720" numCol="1" spcCol="0" rtlCol="0" fromWordArt="0" anchor="t" anchorCtr="0" forceAA="0" compatLnSpc="1">
+                        <a:prstTxWarp prst="textNoShape">
+                          <a:avLst/>
+                        </a:prstTxWarp>
+                        <a:noAutofit/>
+                      </wps:bodyPr>
+                    </wps:wsp>
+                  </a:graphicData>
+                </a:graphic>
+                <wp14:sizeRelH relativeFrom="margin">
+                  <wp14:pctWidth>0</wp14:pctWidth>
+                </wp14:sizeRelH>
+              </wp:anchor>
+            </w:drawing>
+          </mc:Choice>
+          <mc:Fallback>
+            <w:pict>
+              <v:shape w14:anchorId="6708A418" id="Text Box 45" o:spid="_x0000_s1033" type="#_x0000_t202" style="position:absolute;margin-left:251.25pt;margin-top:187.6pt;width:76.5pt;height:27pt;z-index:251664384;visibility:visible;mso-wrap-style:square;mso-width-percent:0;mso-wrap-distance-left:9pt;mso-wrap-distance-top:0;mso-wrap-distance-right:9pt;mso-wrap-distance-bottom:0;mso-position-horizontal:absolute;mso-position-horizontal-relative:text;mso-position-vertical:absolute;mso-position-vertical-relative:text;mso-width-percent:0;mso-width-relative:margin;v-text-anchor:top" o:gfxdata="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" fillcolor="white [3201]" stroked="f" strokeweight=".5pt">
+                <v:textbox>
+                  <w:txbxContent>
+                    <w:p>
+                      <w:r>
+                        <w:t>(0, 1, 0)</w:t>
+                      </w:r>
+                    </w:p>
+                  </w:txbxContent>
+                </v:textbox>
+              </v:shape>
+            </w:pict>
+          </mc:Fallback>
+        </mc:AlternateContent>
+      </w:r>
+      <w:r>
+        <w:rPr>
+          <w:noProof/>
+          <w:u w:val="single"/>
+        </w:rPr>
+        <mc:AlternateContent>
+          <mc:Choice Requires="wps">
+            <w:drawing>
+              <wp:anchor distT="0" distB="0" distL="114300" distR="114300" simplePos="0" relativeHeight="251663360" behindDoc="0" locked="0" layoutInCell="1" allowOverlap="1" wp14:anchorId="073A2737" wp14:editId="5CFF1FAD">
+                <wp:simplePos x="0" y="0"/>
+                <wp:positionH relativeFrom="column">
+                  <wp:posOffset>2381250</wp:posOffset>
+                </wp:positionH>
+                <wp:positionV relativeFrom="paragraph">
+                  <wp:posOffset>2525395</wp:posOffset>
+                </wp:positionV>
+                <wp:extent cx="971550" cy="342900"/>
+                <wp:effectExtent l="0" t="0" r="0" b="0"/>
+                <wp:wrapNone/>
+                <wp:docPr id="44" name="Text Box 44"/>
+                <wp:cNvGraphicFramePr/>
+                <a:graphic xmlns:a="http://schemas.openxmlformats.org/drawingml/2006/main">
+                  <a:graphicData uri="http://schemas.microsoft.com/office/word/2010/wordprocessingShape">
+                    <wps:wsp>
+                      <wps:cNvSpPr txBox="1"/>
+                      <wps:spPr>
+                        <a:xfrm>
+                          <a:off x="0" y="0"/>
+                          <a:ext cx="971550" cy="342900"/>
+                        </a:xfrm>
+                        <a:prstGeom prst="rect">
+                          <a:avLst/>
+                        </a:prstGeom>
+                        <a:solidFill>
+                          <a:schemeClr val="lt1"/>
+                        </a:solidFill>
+                        <a:ln w="6350">
+                          <a:noFill/>
+                        </a:ln>
+                      </wps:spPr>
+                      <wps:txbx>
+                        <w:txbxContent>
+                          <w:p>
+                            <w:r>
+                              <w:t>(0, 0, 0)</w:t>
+                            </w:r>
+                          </w:p>
+                        </w:txbxContent>
+                      </wps:txbx>
+                      <wps:bodyPr rot="0" spcFirstLastPara="0" vertOverflow="overflow" horzOverflow="overflow" vert="horz" wrap="square" lIns="91440" tIns="45720" rIns="91440" bIns="45720" numCol="1" spcCol="0" rtlCol="0" fromWordArt="0" anchor="t" anchorCtr="0" forceAA="0" compatLnSpc="1">
+                        <a:prstTxWarp prst="textNoShape">
+                          <a:avLst/>
+                        </a:prstTxWarp>
+                        <a:noAutofit/>
+                      </wps:bodyPr>
+                    </wps:wsp>
+                  </a:graphicData>
+                </a:graphic>
+                <wp14:sizeRelH relativeFrom="margin">
+                  <wp14:pctWidth>0</wp14:pctWidth>
+                </wp14:sizeRelH>
+              </wp:anchor>
+            </w:drawing>
+          </mc:Choice>
+          <mc:Fallback>
+            <w:pict>
+              <v:shape w14:anchorId="073A2737" id="Text Box 44" o:spid="_x0000_s1034" type="#_x0000_t202" style="position:absolute;margin-left:187.5pt;margin-top:198.85pt;width:76.5pt;height:27pt;z-index:251663360;visibility:visible;mso-wrap-style:square;mso-width-percent:0;mso-wrap-distance-left:9pt;mso-wrap-distance-top:0;mso-wrap-distance-right:9pt;mso-wrap-distance-bottom:0;mso-position-horizontal:absolute;mso-position-horizontal-relative:text;mso-position-vertical:absolute;mso-position-vertical-relative:text;mso-width-percent:0;mso-width-relative:margin;v-text-anchor:top" o:gfxdata="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" fillcolor="white [3201]" stroked="f" strokeweight=".5pt">
+                <v:textbox>
+                  <w:txbxContent>
+                    <w:p>
+                      <w:r>
+                        <w:t>(0, 0, 0)</w:t>
+                      </w:r>
+                    </w:p>
+                  </w:txbxContent>
+                </v:textbox>
+              </v:shape>
+            </w:pict>
+          </mc:Fallback>
+        </mc:AlternateContent>
+      </w:r>
+      <w:r>
+        <w:rPr>
+          <w:noProof/>
+          <w:u w:val="single"/>
+        </w:rPr>
+        <mc:AlternateContent>
+          <mc:Choice Requires="wps">
+            <w:drawing>
+              <wp:anchor distT="0" distB="0" distL="114300" distR="114300" simplePos="0" relativeHeight="251661312" behindDoc="0" locked="0" layoutInCell="1" allowOverlap="1" wp14:anchorId="426F209D" wp14:editId="3C430F09">
+                <wp:simplePos x="0" y="0"/>
+                <wp:positionH relativeFrom="column">
+                  <wp:posOffset>5057775</wp:posOffset>
+                </wp:positionH>
+                <wp:positionV relativeFrom="paragraph">
+                  <wp:posOffset>1744345</wp:posOffset>
+                </wp:positionV>
+                <wp:extent cx="361950" cy="342900"/>
+                <wp:effectExtent l="0" t="0" r="0" b="0"/>
+                <wp:wrapNone/>
+                <wp:docPr id="40" name="Text Box 40"/>
+                <wp:cNvGraphicFramePr/>
+                <a:graphic xmlns:a="http://schemas.openxmlformats.org/drawingml/2006/main">
+                  <a:graphicData uri="http://schemas.microsoft.com/office/word/2010/wordprocessingShape">
+                    <wps:wsp>
+                      <wps:cNvSpPr txBox="1"/>
+                      <wps:spPr>
+                        <a:xfrm>
+                          <a:off x="0" y="0"/>
+                          <a:ext cx="361950" cy="342900"/>
+                        </a:xfrm>
+                        <a:prstGeom prst="rect">
+                          <a:avLst/>
+                        </a:prstGeom>
+                        <a:solidFill>
+                          <a:schemeClr val="lt1"/>
+                        </a:solidFill>
+                        <a:ln w="6350">
+                          <a:noFill/>
+                        </a:ln>
+                      </wps:spPr>
+                      <wps:txbx>
+                        <w:txbxContent>
+                          <w:p>
+                            <w:r>
+                              <w:t>X2</w:t>
+                            </w:r>
+                          </w:p>
+                        </w:txbxContent>
+                      </wps:txbx>
+                      <wps:bodyPr rot="0" spcFirstLastPara="0" vertOverflow="overflow" horzOverflow="overflow" vert="horz" wrap="square" lIns="91440" tIns="45720" rIns="91440" bIns="45720" numCol="1" spcCol="0" rtlCol="0" fromWordArt="0" anchor="t" anchorCtr="0" forceAA="0" compatLnSpc="1">
+                        <a:prstTxWarp prst="textNoShape">
+                          <a:avLst/>
+                        </a:prstTxWarp>
+                        <a:noAutofit/>
+                      </wps:bodyPr>
+                    </wps:wsp>
+                  </a:graphicData>
+                </a:graphic>
+                <wp14:sizeRelH relativeFrom="margin">
+                  <wp14:pctWidth>0</wp14:pctWidth>
+                </wp14:sizeRelH>
+              </wp:anchor>
+            </w:drawing>
+          </mc:Choice>
+          <mc:Fallback>
+            <w:pict>
+              <v:shape w14:anchorId="426F209D" id="Text Box 40" o:spid="_x0000_s1035" type="#_x0000_t202" style="position:absolute;margin-left:398.25pt;margin-top:137.35pt;width:28.5pt;height:27pt;z-index:251661312;visibility:visible;mso-wrap-style:square;mso-width-percent:0;mso-wrap-distance-left:9pt;mso-wrap-distance-top:0;mso-wrap-distance-right:9pt;mso-wrap-distance-bottom:0;mso-position-horizontal:absolute;mso-position-horizontal-relative:text;mso-position-vertical:absolute;mso-position-vertical-relative:text;mso-width-percent:0;mso-width-relative:margin;v-text-anchor:top" o:gfxdata="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" fillcolor="white [3201]" stroked="f" strokeweight=".5pt">
+                <v:textbox>
+                  <w:txbxContent>
+                    <w:p>
+                      <w:r>
+                        <w:t>X2</w:t>
+                      </w:r>
+                    </w:p>
+                  </w:txbxContent>
+                </v:textbox>
+              </v:shape>
+            </w:pict>
+          </mc:Fallback>
+        </mc:AlternateContent>
+      </w:r>
+      <w:r>
+        <w:rPr>
+          <w:noProof/>
+          <w:u w:val="single"/>
+        </w:rPr>
+        <mc:AlternateContent>
+          <mc:Choice Requires="wps">
+            <w:drawing>
+              <wp:anchor distT="0" distB="0" distL="114300" distR="114300" simplePos="0" relativeHeight="251660288" behindDoc="0" locked="0" layoutInCell="1" allowOverlap="1" wp14:anchorId="73A4AA9A" wp14:editId="0F31CA16">
+                <wp:simplePos x="0" y="0"/>
+                <wp:positionH relativeFrom="column">
+                  <wp:posOffset>-85725</wp:posOffset>
+                </wp:positionH>
+                <wp:positionV relativeFrom="paragraph">
+                  <wp:posOffset>1830070</wp:posOffset>
+                </wp:positionV>
+                <wp:extent cx="361950" cy="342900"/>
+                <wp:effectExtent l="0" t="0" r="0" b="0"/>
+                <wp:wrapNone/>
+                <wp:docPr id="38" name="Text Box 38"/>
+                <wp:cNvGraphicFramePr/>
+                <a:graphic xmlns:a="http://schemas.openxmlformats.org/drawingml/2006/main">
+                  <a:graphicData uri="http://schemas.microsoft.com/office/word/2010/wordprocessingShape">
+                    <wps:wsp>
+                      <wps:cNvSpPr txBox="1"/>
+                      <wps:spPr>
+                        <a:xfrm>
+                          <a:off x="0" y="0"/>
+                          <a:ext cx="361950" cy="342900"/>
+                        </a:xfrm>
+                        <a:prstGeom prst="rect">
+                          <a:avLst/>
+                        </a:prstGeom>
+                        <a:solidFill>
+                          <a:schemeClr val="lt1"/>
+                        </a:solidFill>
+                        <a:ln w="6350">
+                          <a:noFill/>
+                        </a:ln>
+                      </wps:spPr>
+                      <wps:txbx>
+                        <w:txbxContent>
+                          <w:p>
+                            <w:r>
+                              <w:t>X1</w:t>
+                            </w:r>
+                          </w:p>
+                        </w:txbxContent>
+                      </wps:txbx>
+                      <wps:bodyPr rot="0" spcFirstLastPara="0" vertOverflow="overflow" horzOverflow="overflow" vert="horz" wrap="square" lIns="91440" tIns="45720" rIns="91440" bIns="45720" numCol="1" spcCol="0" rtlCol="0" fromWordArt="0" anchor="t" anchorCtr="0" forceAA="0" compatLnSpc="1">
+                        <a:prstTxWarp prst="textNoShape">
+                          <a:avLst/>
+                        </a:prstTxWarp>
+                        <a:noAutofit/>
+                      </wps:bodyPr>
+                    </wps:wsp>
+                  </a:graphicData>
+                </a:graphic>
+                <wp14:sizeRelH relativeFrom="margin">
+                  <wp14:pctWidth>0</wp14:pctWidth>
+                </wp14:sizeRelH>
+              </wp:anchor>
+            </w:drawing>
+          </mc:Choice>
+          <mc:Fallback>
+            <w:pict>
+              <v:shape w14:anchorId="73A4AA9A" id="Text Box 38" o:spid="_x0000_s1036" type="#_x0000_t202" style="position:absolute;margin-left:-6.75pt;margin-top:144.1pt;width:28.5pt;height:27pt;z-index:251660288;visibility:visible;mso-wrap-style:square;mso-width-percent:0;mso-wrap-distance-left:9pt;mso-wrap-distance-top:0;mso-wrap-distance-right:9pt;mso-wrap-distance-bottom:0;mso-position-horizontal:absolute;mso-position-horizontal-relative:text;mso-position-vertical:absolute;mso-position-vertical-relative:text;mso-width-percent:0;mso-width-relative:margin;v-text-anchor:top" o:gfxdata="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" fillcolor="white [3201]" stroked="f" strokeweight=".5pt">
+                <v:textbox>
+                  <w:txbxContent>
+                    <w:p>
+                      <w:r>
+                        <w:t>X1</w:t>
+                      </w:r>
+                    </w:p>
+                  </w:txbxContent>
+                </v:textbox>
+              </v:shape>
+            </w:pict>
+          </mc:Fallback>
+        </mc:AlternateContent>
+      </w:r>
+    </w:p>
+    <w:p/>
+    <w:p/>
+    <w:p/>
+    <w:p/>
+    <w:p/>
+    <w:p/>
+    <w:p/>
+    <w:p/>
+    <w:p/>
+    <w:p>
+      <w:r>
+        <w:t>Does a plane exist that can separate the zeros from the ones for each function?</w:t>
+      </w:r>
+    </w:p>
+    <w:p>
+      <w:r>
+        <w:br w:type="page"/>
+      </w:r>
+    </w:p>
+    <w:p>
+      <w:pPr>
+        <w:pStyle w:val="ListParagraph"/>
+        <w:numPr>
+          <w:ilvl w:val="0"/>
+          <w:numId w:val="7"/>
+        </w:numPr>
+      </w:pPr>
+      <w:r>
+        <w:lastRenderedPageBreak/>
+        <w:t>Which of the following neural networks can represent the function (x1 AND x2) OR (NOT x1 AND NOT x2)?</w:t>
+      </w:r>
+    </w:p>
+    <w:p>
+      <w:pPr>
+        <w:pStyle w:val="ListParagraph"/>
+      </w:pPr>
+      <w:r>
+        <w:rPr>
+          <w:noProof/>
+        </w:rPr>
+        <w:drawing>
+          <wp:inline distT="0" distB="0" distL="0" distR="0" wp14:anchorId="4A7A0D17" wp14:editId="20527B46">
+            <wp:extent cx="4787859" cy="2160000"/>
+            <wp:effectExtent l="0" t="0" r="0" b="0"/>
+            <wp:docPr id="52" name="Picture 52"/>
+            <wp:cNvGraphicFramePr>
+              <a:graphicFrameLocks xmlns:a="http://schemas.openxmlformats.org/drawingml/2006/main" noChangeAspect="1"/>
+            </wp:cNvGraphicFramePr>
+            <a:graphic xmlns:a="http://schemas.openxmlformats.org/drawingml/2006/main">
+              <a:graphicData uri="http://schemas.openxmlformats.org/drawingml/2006/picture">
+                <pic:pic xmlns:pic="http://schemas.openxmlformats.org/drawingml/2006/picture">
+                  <pic:nvPicPr>
+                    <pic:cNvPr id="5" name="Picture 5"/>
+                    <pic:cNvPicPr>
+                      <a:picLocks noChangeAspect="1"/>
+                    </pic:cNvPicPr>
+                  </pic:nvPicPr>
+                  <pic:blipFill>
+                    <a:blip r:embed="rId15" cstate="print">
+                      <a:extLst>
+                        <a:ext uri="{28A0092B-C50C-407E-A947-70E740481C1C}">
+                          <a14:useLocalDpi xmlns:a14="http://schemas.microsoft.com/office/drawing/2010/main" val="0"/>
+                        </a:ext>
+                      </a:extLst>
+                    </a:blip>
+                    <a:srcRect/>
+                    <a:stretch>
+                      <a:fillRect/>
+                    </a:stretch>
+                  </pic:blipFill>
+                  <pic:spPr bwMode="auto">
+                    <a:xfrm>
+                      <a:off x="0" y="0"/>
+                      <a:ext cx="4787859" cy="2160000"/>
+                    </a:xfrm>
+                    <a:prstGeom prst="rect">
+                      <a:avLst/>
+                    </a:prstGeom>
+                    <a:noFill/>
+                    <a:ln>
+                      <a:noFill/>
+                    </a:ln>
+                  </pic:spPr>
+                </pic:pic>
+              </a:graphicData>
+            </a:graphic>
+          </wp:inline>
+        </w:drawing>
+      </w:r>
+    </w:p>
+    <w:p>
+      <w:pPr>
+        <w:pStyle w:val="ListParagraph"/>
+      </w:pPr>
+      <w:r>
+        <w:rPr>
+          <w:noProof/>
+        </w:rPr>
+        <w:drawing>
+          <wp:inline distT="0" distB="0" distL="0" distR="0" wp14:anchorId="026E6E51" wp14:editId="131056FB">
+            <wp:extent cx="4787858" cy="2160000"/>
+            <wp:effectExtent l="0" t="0" r="0" b="0"/>
+            <wp:docPr id="53" name="Picture 53"/>
+            <wp:cNvGraphicFramePr>
+              <a:graphicFrameLocks xmlns:a="http://schemas.openxmlformats.org/drawingml/2006/main" noChangeAspect="1"/>
+            </wp:cNvGraphicFramePr>
+            <a:graphic xmlns:a="http://schemas.openxmlformats.org/drawingml/2006/main">
+              <a:graphicData uri="http://schemas.openxmlformats.org/drawingml/2006/picture">
+                <pic:pic xmlns:pic="http://schemas.openxmlformats.org/drawingml/2006/picture">
+                  <pic:nvPicPr>
+                    <pic:cNvPr id="4" name="Picture 4"/>
+                    <pic:cNvPicPr>
+                      <a:picLocks noChangeAspect="1"/>
+                    </pic:cNvPicPr>
+                  </pic:nvPicPr>
+                  <pic:blipFill>
+                    <a:blip r:embed="rId16" cstate="print">
+                      <a:extLst>
+                        <a:ext uri="{28A0092B-C50C-407E-A947-70E740481C1C}">
+                          <a14:useLocalDpi xmlns:a14="http://schemas.microsoft.com/office/drawing/2010/main" val="0"/>
+                        </a:ext>
+                      </a:extLst>
+                    </a:blip>
+                    <a:srcRect/>
+                    <a:stretch>
+                      <a:fillRect/>
+                    </a:stretch>
+                  </pic:blipFill>
+                  <pic:spPr bwMode="auto">
+                    <a:xfrm>
+                      <a:off x="0" y="0"/>
+                      <a:ext cx="4787858" cy="2160000"/>
+                    </a:xfrm>
+                    <a:prstGeom prst="rect">
+                      <a:avLst/>
+                    </a:prstGeom>
+                    <a:noFill/>
+                    <a:ln>
+                      <a:noFill/>
+                    </a:ln>
+                  </pic:spPr>
+                </pic:pic>
+              </a:graphicData>
+            </a:graphic>
+          </wp:inline>
+        </w:drawing>
+      </w:r>
+    </w:p>
+    <w:p>
+      <w:pPr>
+        <w:pStyle w:val="ListParagraph"/>
+      </w:pPr>
+      <w:r>
+        <w:rPr>
+          <w:noProof/>
+        </w:rPr>
+        <w:drawing>
+          <wp:inline distT="0" distB="0" distL="0" distR="0" wp14:anchorId="3613F565" wp14:editId="727F2619">
+            <wp:extent cx="4787859" cy="2160000"/>
+            <wp:effectExtent l="0" t="0" r="0" b="0"/>
+            <wp:docPr id="54" name="Picture 54"/>
+            <wp:cNvGraphicFramePr>
+              <a:graphicFrameLocks xmlns:a="http://schemas.openxmlformats.org/drawingml/2006/main" noChangeAspect="1"/>
+            </wp:cNvGraphicFramePr>
+            <a:graphic xmlns:a="http://schemas.openxmlformats.org/drawingml/2006/main">
+              <a:graphicData uri="http://schemas.openxmlformats.org/drawingml/2006/picture">
+                <pic:pic xmlns:pic="http://schemas.openxmlformats.org/drawingml/2006/picture">
+                  <pic:nvPicPr>
+                    <pic:cNvPr id="3" name="Picture 3"/>
+                    <pic:cNvPicPr>
+                      <a:picLocks noChangeAspect="1"/>
+                    </pic:cNvPicPr>
+                  </pic:nvPicPr>
+                  <pic:blipFill>
+                    <a:blip r:embed="rId17" cstate="print">
+                      <a:extLst>
+                        <a:ext uri="{28A0092B-C50C-407E-A947-70E740481C1C}">
+                          <a14:useLocalDpi xmlns:a14="http://schemas.microsoft.com/office/drawing/2010/main" val="0"/>
+                        </a:ext>
+                      </a:extLst>
+                    </a:blip>
+                    <a:srcRect/>
+                    <a:stretch>
+                      <a:fillRect/>
+                    </a:stretch>
+                  </pic:blipFill>
+                  <pic:spPr bwMode="auto">
+                    <a:xfrm>
+                      <a:off x="0" y="0"/>
+                      <a:ext cx="4787859" cy="2160000"/>
+                    </a:xfrm>
+                    <a:prstGeom prst="rect">
+                      <a:avLst/>
+                    </a:prstGeom>
+                    <a:noFill/>
+                    <a:ln>
+                      <a:noFill/>
+                    </a:ln>
+                  </pic:spPr>
+                </pic:pic>
+              </a:graphicData>
+            </a:graphic>
+          </wp:inline>
+        </w:drawing>
+      </w:r>
+    </w:p>
+    <w:p>
+      <w:pPr>
+        <w:pStyle w:val="ListParagraph"/>
+      </w:pPr>
+      <w:r>
+        <w:rPr>
+          <w:noProof/>
+        </w:rPr>
+        <w:lastRenderedPageBreak/>
+        <w:drawing>
+          <wp:inline distT="0" distB="0" distL="0" distR="0" wp14:anchorId="6AB970B5" wp14:editId="660ADF63">
+            <wp:extent cx="4787859" cy="2160000"/>
+            <wp:effectExtent l="0" t="0" r="0" b="0"/>
+            <wp:docPr id="55" name="Picture 55"/>
+            <wp:cNvGraphicFramePr>
+              <a:graphicFrameLocks xmlns:a="http://schemas.openxmlformats.org/drawingml/2006/main" noChangeAspect="1"/>
+            </wp:cNvGraphicFramePr>
+            <a:graphic xmlns:a="http://schemas.openxmlformats.org/drawingml/2006/main">
+              <a:graphicData uri="http://schemas.openxmlformats.org/drawingml/2006/picture">
+                <pic:pic xmlns:pic="http://schemas.openxmlformats.org/drawingml/2006/picture">
+                  <pic:nvPicPr>
+                    <pic:cNvPr id="2" name="Picture 2"/>
+                    <pic:cNvPicPr>
+                      <a:picLocks noChangeAspect="1"/>
+                    </pic:cNvPicPr>
+                  </pic:nvPicPr>
+                  <pic:blipFill>
+                    <a:blip r:embed="rId18" cstate="print">
+                      <a:extLst>
+                        <a:ext uri="{28A0092B-C50C-407E-A947-70E740481C1C}">
+                          <a14:useLocalDpi xmlns:a14="http://schemas.microsoft.com/office/drawing/2010/main" val="0"/>
+                        </a:ext>
+                      </a:extLst>
+                    </a:blip>
+                    <a:srcRect/>
+                    <a:stretch>
+                      <a:fillRect/>
+                    </a:stretch>
+                  </pic:blipFill>
+                  <pic:spPr bwMode="auto">
+                    <a:xfrm>
+                      <a:off x="0" y="0"/>
+                      <a:ext cx="4787859" cy="2160000"/>
+                    </a:xfrm>
+                    <a:prstGeom prst="rect">
+                      <a:avLst/>
+                    </a:prstGeom>
+                    <a:noFill/>
+                    <a:ln>
+                      <a:noFill/>
+                    </a:ln>
+                  </pic:spPr>
+                </pic:pic>
+              </a:graphicData>
+            </a:graphic>
+          </wp:inline>
+        </w:drawing>
+      </w:r>
+    </w:p>
+    <w:p>
+      <w:pPr>
+        <w:pStyle w:val="ListParagraph"/>
+      </w:pPr>
+      <w:r>
+        <w:rPr>
+          <w:noProof/>
+        </w:rPr>
+        <w:drawing>
+          <wp:inline distT="0" distB="0" distL="0" distR="0" wp14:anchorId="47422078" wp14:editId="22B30FE0">
+            <wp:extent cx="4787859" cy="2160000"/>
+            <wp:effectExtent l="0" t="0" r="0" b="0"/>
+            <wp:docPr id="56" name="Picture 56"/>
+            <wp:cNvGraphicFramePr>
+              <a:graphicFrameLocks xmlns:a="http://schemas.openxmlformats.org/drawingml/2006/main" noChangeAspect="1"/>
+            </wp:cNvGraphicFramePr>
+            <a:graphic xmlns:a="http://schemas.openxmlformats.org/drawingml/2006/main">
+              <a:graphicData uri="http://schemas.openxmlformats.org/drawingml/2006/picture">
+                <pic:pic xmlns:pic="http://schemas.openxmlformats.org/drawingml/2006/picture">
+                  <pic:nvPicPr>
+                    <pic:cNvPr id="1" name="Picture 1"/>
+                    <pic:cNvPicPr>
+                      <a:picLocks noChangeAspect="1"/>
+                    </pic:cNvPicPr>
+                  </pic:nvPicPr>
+                  <pic:blipFill>
+                    <a:blip r:embed="rId19" cstate="print">
+                      <a:extLst>
+                        <a:ext uri="{28A0092B-C50C-407E-A947-70E740481C1C}">
+                          <a14:useLocalDpi xmlns:a14="http://schemas.microsoft.com/office/drawing/2010/main" val="0"/>
+                        </a:ext>
+                      </a:extLst>
+                    </a:blip>
+                    <a:srcRect/>
+                    <a:stretch>
+                      <a:fillRect/>
+                    </a:stretch>
+                  </pic:blipFill>
+                  <pic:spPr bwMode="auto">
+                    <a:xfrm>
+                      <a:off x="0" y="0"/>
+                      <a:ext cx="4787859" cy="2160000"/>
+                    </a:xfrm>
+                    <a:prstGeom prst="rect">
+                      <a:avLst/>
+                    </a:prstGeom>
+                    <a:noFill/>
+                    <a:ln>
+                      <a:noFill/>
+                    </a:ln>
+                  </pic:spPr>
+                </pic:pic>
+              </a:graphicData>
+            </a:graphic>
+          </wp:inline>
+        </w:drawing>
+      </w:r>
+    </w:p>
+    <w:p>
+      <w:pPr>
+        <w:pStyle w:val="ListParagraph"/>
+      </w:pPr>
+    </w:p>
+    <w:p>
+      <w:pPr>
+        <w:pStyle w:val="ListParagraph"/>
+        <w:ind w:left="0"/>
+      </w:pPr>
+      <w:r>
+        <w:t>(x1 AND x2) OR (NOT x1 AND NOT x2) = z1 or z2 where</w:t>
+      </w:r>
+    </w:p>
+    <w:p>
+      <w:pPr>
+        <w:pStyle w:val="ListParagraph"/>
+        <w:ind w:left="0"/>
+        <w:contextualSpacing w:val="0"/>
+      </w:pPr>
+      <w:r>
+        <w:tab/>
+        <w:t>z1 = x1 AND x2</w:t>
+      </w:r>
+      <w:r>
+        <w:br/>
+      </w:r>
+      <w:r>
+        <w:tab/>
+        <w:t>z2 = NOT x1 AND NOT x2</w:t>
+      </w:r>
+    </w:p>
+    <w:p>
+      <w:pPr>
+        <w:pStyle w:val="ListParagraph"/>
+        <w:ind w:left="0"/>
+        <w:contextualSpacing w:val="0"/>
+      </w:pPr>
+      <w:r>
+        <w:rPr>
+          <w:highlight w:val="yellow"/>
+        </w:rPr>
+        <w:t>3D only</w:t>
+      </w:r>
+      <w:r>
+        <w:t>, but still don’t understand the logic of why.</w:t>
+      </w:r>
+    </w:p>
+    <w:p>
+      <w:pPr>
+        <w:pStyle w:val="ListParagraph"/>
+        <w:numPr>
+          <w:ilvl w:val="0"/>
+          <w:numId w:val="7"/>
+        </w:numPr>
+      </w:pPr>
+      <w:r>
+        <w:t>Which o</w:t>
+      </w:r>
+      <w:r>
+        <w:t>f the following statements are true?</w:t>
+      </w:r>
+    </w:p>
+    <w:p>
+      <w:pPr>
+        <w:pStyle w:val="ListParagraph"/>
+        <w:numPr>
+          <w:ilvl w:val="1"/>
+          <w:numId w:val="7"/>
+        </w:numPr>
+      </w:pPr>
+      <w:r>
+        <w:t>Features in computer vision act like local detectors.</w:t>
+      </w:r>
+    </w:p>
+    <w:p>
+      <w:pPr>
+        <w:pStyle w:val="ListParagraph"/>
+        <w:numPr>
+          <w:ilvl w:val="1"/>
+          <w:numId w:val="7"/>
+        </w:numPr>
+      </w:pPr>
+      <w:r>
+        <w:t>By learning non-linear features, neural networks have allowed us to automatically learn detectors for computer vision.</w:t>
+      </w:r>
+    </w:p>
+    <w:p>
+      <w:pPr>
+        <w:pStyle w:val="ListParagraph"/>
+        <w:numPr>
+          <w:ilvl w:val="0"/>
+          <w:numId w:val="7"/>
+        </w:numPr>
+      </w:pPr>
+      <w:r>
+        <w:t>If you h</w:t>
+      </w:r>
+      <w:r>
+        <w:t>ave lots of images of different types of plankton labe</w:t>
+      </w:r>
+      <w:r>
+        <w:t>l</w:t>
+      </w:r>
+      <w:r>
+        <w:t>led with their species name, and lots of computational resources, what would you expect to perform better predictions:</w:t>
+      </w:r>
+    </w:p>
+    <w:p>
+      <w:pPr>
+        <w:pStyle w:val="ListParagraph"/>
+        <w:numPr>
+          <w:ilvl w:val="1"/>
+          <w:numId w:val="7"/>
+        </w:numPr>
+      </w:pPr>
+      <w:r>
+        <w:t>A deep neural network trained on this data.</w:t>
+      </w:r>
+    </w:p>
+    <w:p>
+      <w:pPr>
+        <w:pStyle w:val="ListParagraph"/>
+        <w:numPr>
+          <w:ilvl w:val="0"/>
+          <w:numId w:val="7"/>
+        </w:numPr>
+      </w:pPr>
+      <w:r>
+        <w:t>If you have a few images of different types of plankton labelled with their species name, what would you expect to perform better predictions:</w:t>
+      </w:r>
+    </w:p>
+    <w:p>
+      <w:pPr>
+        <w:pStyle w:val="ListParagraph"/>
+        <w:numPr>
+          <w:ilvl w:val="1"/>
+          <w:numId w:val="7"/>
+        </w:numPr>
+      </w:pPr>
+      <w:r>
+        <w:t>A simple classifier trained on this data, using deep features as input that were trained on ImageNet data.</w:t>
+      </w:r>
+    </w:p>
     <w:p/>
     <w:sectPr>
       <w:pgSz w:w="11906" w:h="16838"/>
@@ -2526,6 +5036,95 @@
     </w:lvl>
   </w:abstractNum>
   <w:abstractNum w:abstractNumId="3" w15:restartNumberingAfterBreak="0">
+    <w:nsid w:val="2555624D"/>
+    <w:multiLevelType w:val="hybridMultilevel"/>
+    <w:tmpl w:val="CE74C17A"/>
+    <w:lvl w:ilvl="0" w:tplc="FFFFFFFF">
+      <w:start w:val="1"/>
+      <w:numFmt w:val="decimal"/>
+      <w:lvlText w:val="%1."/>
+      <w:lvlJc w:val="left"/>
+      <w:pPr>
+        <w:ind w:left="720" w:hanging="360"/>
+      </w:pPr>
+      <w:rPr>
+        <w:rFonts w:hint="default"/>
+      </w:rPr>
+    </w:lvl>
+    <w:lvl w:ilvl="1" w:tplc="FFFFFFFF">
+      <w:start w:val="1"/>
+      <w:numFmt w:val="lowerLetter"/>
+      <w:lvlText w:val="%2."/>
+      <w:lvlJc w:val="left"/>
+      <w:pPr>
+        <w:ind w:left="1440" w:hanging="360"/>
+      </w:pPr>
+    </w:lvl>
+    <w:lvl w:ilvl="2" w:tplc="FFFFFFFF" w:tentative="1">
+      <w:start w:val="1"/>
+      <w:numFmt w:val="lowerRoman"/>
+      <w:lvlText w:val="%3."/>
+      <w:lvlJc w:val="right"/>
+      <w:pPr>
+        <w:ind w:left="2160" w:hanging="180"/>
+      </w:pPr>
+    </w:lvl>
+    <w:lvl w:ilvl="3" w:tplc="FFFFFFFF" w:tentative="1">
+      <w:start w:val="1"/>
+      <w:numFmt w:val="decimal"/>
+      <w:lvlText w:val="%4."/>
+      <w:lvlJc w:val="left"/>
+      <w:pPr>
+        <w:ind w:left="2880" w:hanging="360"/>
+      </w:pPr>
+    </w:lvl>
+    <w:lvl w:ilvl="4" w:tplc="FFFFFFFF" w:tentative="1">
+      <w:start w:val="1"/>
+      <w:numFmt w:val="lowerLetter"/>
+      <w:lvlText w:val="%5."/>
+      <w:lvlJc w:val="left"/>
+      <w:pPr>
+        <w:ind w:left="3600" w:hanging="360"/>
+      </w:pPr>
+    </w:lvl>
+    <w:lvl w:ilvl="5" w:tplc="FFFFFFFF" w:tentative="1">
+      <w:start w:val="1"/>
+      <w:numFmt w:val="lowerRoman"/>
+      <w:lvlText w:val="%6."/>
+      <w:lvlJc w:val="right"/>
+      <w:pPr>
+        <w:ind w:left="4320" w:hanging="180"/>
+      </w:pPr>
+    </w:lvl>
+    <w:lvl w:ilvl="6" w:tplc="FFFFFFFF" w:tentative="1">
+      <w:start w:val="1"/>
+      <w:numFmt w:val="decimal"/>
+      <w:lvlText w:val="%7."/>
+      <w:lvlJc w:val="left"/>
+      <w:pPr>
+        <w:ind w:left="5040" w:hanging="360"/>
+      </w:pPr>
+    </w:lvl>
+    <w:lvl w:ilvl="7" w:tplc="FFFFFFFF" w:tentative="1">
+      <w:start w:val="1"/>
+      <w:numFmt w:val="lowerLetter"/>
+      <w:lvlText w:val="%8."/>
+      <w:lvlJc w:val="left"/>
+      <w:pPr>
+        <w:ind w:left="5760" w:hanging="360"/>
+      </w:pPr>
+    </w:lvl>
+    <w:lvl w:ilvl="8" w:tplc="FFFFFFFF" w:tentative="1">
+      <w:start w:val="1"/>
+      <w:numFmt w:val="lowerRoman"/>
+      <w:lvlText w:val="%9."/>
+      <w:lvlJc w:val="right"/>
+      <w:pPr>
+        <w:ind w:left="6480" w:hanging="180"/>
+      </w:pPr>
+    </w:lvl>
+  </w:abstractNum>
+  <w:abstractNum w:abstractNumId="4" w15:restartNumberingAfterBreak="0">
     <w:nsid w:val="343A42C3"/>
     <w:multiLevelType w:val="hybridMultilevel"/>
     <w:tmpl w:val="52C254F8"/>
@@ -2614,7 +5213,7 @@
       </w:pPr>
     </w:lvl>
   </w:abstractNum>
-  <w:abstractNum w:abstractNumId="4" w15:restartNumberingAfterBreak="0">
+  <w:abstractNum w:abstractNumId="5" w15:restartNumberingAfterBreak="0">
     <w:nsid w:val="371C5CC1"/>
     <w:multiLevelType w:val="hybridMultilevel"/>
     <w:tmpl w:val="FC50347A"/>
@@ -2703,7 +5302,7 @@
       </w:pPr>
     </w:lvl>
   </w:abstractNum>
-  <w:abstractNum w:abstractNumId="5" w15:restartNumberingAfterBreak="0">
+  <w:abstractNum w:abstractNumId="6" w15:restartNumberingAfterBreak="0">
     <w:nsid w:val="5A123451"/>
     <w:multiLevelType w:val="hybridMultilevel"/>
     <w:tmpl w:val="E310669C"/>
@@ -2792,22 +5391,22 @@
       </w:pPr>
     </w:lvl>
   </w:abstractNum>
-  <w:num w:numId="1" w16cid:durableId="1291787571">
+  <w:num w:numId="1" w16cid:durableId="289629568">
     <w:abstractNumId w:val="1"/>
   </w:num>
-  <w:num w:numId="2" w16cid:durableId="2071610493">
+  <w:num w:numId="2" w16cid:durableId="297952005">
+    <w:abstractNumId w:val="5"/>
+  </w:num>
+  <w:num w:numId="3" w16cid:durableId="1152597547">
+    <w:abstractNumId w:val="6"/>
+  </w:num>
+  <w:num w:numId="4" w16cid:durableId="19669206">
+    <w:abstractNumId w:val="0"/>
+  </w:num>
+  <w:num w:numId="5" w16cid:durableId="885289218">
     <w:abstractNumId w:val="4"/>
   </w:num>
-  <w:num w:numId="3" w16cid:durableId="1787236081">
-    <w:abstractNumId w:val="5"/>
-  </w:num>
-  <w:num w:numId="4" w16cid:durableId="1628587712">
-    <w:abstractNumId w:val="0"/>
-  </w:num>
-  <w:num w:numId="5" w16cid:durableId="985010932">
-    <w:abstractNumId w:val="3"/>
-  </w:num>
-  <w:num w:numId="6" w16cid:durableId="639195563">
+  <w:num w:numId="6" w16cid:durableId="2054959915">
     <w:abstractNumId w:val="2"/>
     <w:lvlOverride w:ilvl="0">
       <w:startOverride w:val="1"/>
@@ -2836,6 +5435,9 @@
     <w:lvlOverride w:ilvl="8">
       <w:startOverride w:val="1"/>
     </w:lvlOverride>
+  </w:num>
+  <w:num w:numId="7" w16cid:durableId="482896366">
+    <w:abstractNumId w:val="3"/>
   </w:num>
 </w:numbering>
 </file>
@@ -3261,6 +5863,29 @@
       <w:szCs w:val="26"/>
     </w:rPr>
   </w:style>
+  <w:style w:type="paragraph" w:styleId="Heading3">
+    <w:name w:val="heading 3"/>
+    <w:basedOn w:val="Normal"/>
+    <w:next w:val="Normal"/>
+    <w:link w:val="Heading3Char"/>
+    <w:uiPriority w:val="9"/>
+    <w:semiHidden/>
+    <w:unhideWhenUsed/>
+    <w:qFormat/>
+    <w:rsid w:val="00DB5711"/>
+    <w:pPr>
+      <w:keepNext/>
+      <w:keepLines/>
+      <w:spacing w:before="40" w:after="0"/>
+      <w:outlineLvl w:val="2"/>
+    </w:pPr>
+    <w:rPr>
+      <w:rFonts w:asciiTheme="majorHAnsi" w:eastAsiaTheme="majorEastAsia" w:hAnsiTheme="majorHAnsi" w:cstheme="majorBidi"/>
+      <w:color w:val="1F3763" w:themeColor="accent1" w:themeShade="7F"/>
+      <w:sz w:val="24"/>
+      <w:szCs w:val="24"/>
+    </w:rPr>
+  </w:style>
   <w:style w:type="character" w:default="1" w:styleId="DefaultParagraphFont">
     <w:name w:val="Default Paragraph Font"/>
     <w:uiPriority w:val="1"/>
@@ -3339,6 +5964,77 @@
     <w:rsid w:val="00BF3B92"/>
     <w:rPr>
       <w:color w:val="808080"/>
+    </w:rPr>
+  </w:style>
+  <w:style w:type="table" w:styleId="GridTable1Light-Accent1">
+    <w:name w:val="Grid Table 1 Light Accent 1"/>
+    <w:basedOn w:val="TableNormal"/>
+    <w:uiPriority w:val="46"/>
+    <w:rsid w:val="00F40EC1"/>
+    <w:pPr>
+      <w:spacing w:after="0" w:line="240" w:lineRule="auto"/>
+    </w:pPr>
+    <w:tblPr>
+      <w:tblStyleRowBandSize w:val="1"/>
+      <w:tblStyleColBandSize w:val="1"/>
+      <w:tblBorders>
+        <w:top w:val="single" w:sz="4" w:space="0" w:color="B4C6E7" w:themeColor="accent1" w:themeTint="66"/>
+        <w:left w:val="single" w:sz="4" w:space="0" w:color="B4C6E7" w:themeColor="accent1" w:themeTint="66"/>
+        <w:bottom w:val="single" w:sz="4" w:space="0" w:color="B4C6E7" w:themeColor="accent1" w:themeTint="66"/>
+        <w:right w:val="single" w:sz="4" w:space="0" w:color="B4C6E7" w:themeColor="accent1" w:themeTint="66"/>
+        <w:insideH w:val="single" w:sz="4" w:space="0" w:color="B4C6E7" w:themeColor="accent1" w:themeTint="66"/>
+        <w:insideV w:val="single" w:sz="4" w:space="0" w:color="B4C6E7" w:themeColor="accent1" w:themeTint="66"/>
+      </w:tblBorders>
+    </w:tblPr>
+    <w:tblStylePr w:type="firstRow">
+      <w:rPr>
+        <w:b/>
+        <w:bCs/>
+      </w:rPr>
+      <w:tblPr/>
+      <w:tcPr>
+        <w:tcBorders>
+          <w:bottom w:val="single" w:sz="12" w:space="0" w:color="8EAADB" w:themeColor="accent1" w:themeTint="99"/>
+        </w:tcBorders>
+      </w:tcPr>
+    </w:tblStylePr>
+    <w:tblStylePr w:type="lastRow">
+      <w:rPr>
+        <w:b/>
+        <w:bCs/>
+      </w:rPr>
+      <w:tblPr/>
+      <w:tcPr>
+        <w:tcBorders>
+          <w:top w:val="double" w:sz="2" w:space="0" w:color="8EAADB" w:themeColor="accent1" w:themeTint="99"/>
+        </w:tcBorders>
+      </w:tcPr>
+    </w:tblStylePr>
+    <w:tblStylePr w:type="firstCol">
+      <w:rPr>
+        <w:b/>
+        <w:bCs/>
+      </w:rPr>
+    </w:tblStylePr>
+    <w:tblStylePr w:type="lastCol">
+      <w:rPr>
+        <w:b/>
+        <w:bCs/>
+      </w:rPr>
+    </w:tblStylePr>
+  </w:style>
+  <w:style w:type="character" w:customStyle="1" w:styleId="Heading3Char">
+    <w:name w:val="Heading 3 Char"/>
+    <w:basedOn w:val="DefaultParagraphFont"/>
+    <w:link w:val="Heading3"/>
+    <w:uiPriority w:val="9"/>
+    <w:semiHidden/>
+    <w:rsid w:val="00DB5711"/>
+    <w:rPr>
+      <w:rFonts w:asciiTheme="majorHAnsi" w:eastAsiaTheme="majorEastAsia" w:hAnsiTheme="majorHAnsi" w:cstheme="majorBidi"/>
+      <w:color w:val="1F3763" w:themeColor="accent1" w:themeShade="7F"/>
+      <w:sz w:val="24"/>
+      <w:szCs w:val="24"/>
     </w:rPr>
   </w:style>
 </w:styles>

</xml_diff>